<commit_message>
Documentation files were not properly merged, replacing master branch documents for those in ESSNamingConvention-3-0.
</commit_message>
<xml_diff>
--- a/NamingConventionTool/docs/Names-devenv-instructions.docx
+++ b/NamingConventionTool/docs/Names-devenv-instructions.docx
@@ -4551,19 +4551,7 @@
         <w:rPr>
           <w:lang w:val="en-US"/>
         </w:rPr>
-        <w:t>CREATE USER discs_names WITH</w:t>
-      </w:r>
-      <w:r>
-        <w:rPr>
-          <w:lang w:val="en-US"/>
-        </w:rPr>
-        <w:t xml:space="preserve"> ENCRYPTED</w:t>
-      </w:r>
-      <w:r>
-        <w:rPr>
-          <w:lang w:val="en-US"/>
-        </w:rPr>
-        <w:t xml:space="preserve"> PASSWORD ‘discs_names’;</w:t>
+        <w:t>CREATE USER discs_names WITH PASSWORD ‘discs_names’;</w:t>
       </w:r>
     </w:p>
     <w:p>
@@ -4619,225 +4607,6 @@
           <w:lang w:val="en-US"/>
         </w:rPr>
         <w:t>\q</w:t>
-      </w:r>
-    </w:p>
-    <w:p>
-      <w:pPr>
-        <w:rPr>
-          <w:lang w:val="en-US" w:eastAsia="en-US"/>
-        </w:rPr>
-      </w:pPr>
-      <w:r>
-        <w:rPr>
-          <w:lang w:val="en-US" w:eastAsia="en-US"/>
-        </w:rPr>
-        <w:t xml:space="preserve">Open </w:t>
-      </w:r>
-      <w:proofErr w:type="spellStart"/>
-      <w:r>
-        <w:rPr>
-          <w:lang w:val="en-US" w:eastAsia="en-US"/>
-        </w:rPr>
-        <w:t>PostgreSQL</w:t>
-      </w:r>
-      <w:proofErr w:type="spellEnd"/>
-      <w:r>
-        <w:rPr>
-          <w:lang w:val="en-US" w:eastAsia="en-US"/>
-        </w:rPr>
-        <w:t xml:space="preserve"> configuration file with root permissions:</w:t>
-      </w:r>
-    </w:p>
-    <w:p>
-      <w:pPr>
-        <w:pStyle w:val="DirectoryStructure"/>
-        <w:rPr>
-          <w:lang w:val="en-US"/>
-        </w:rPr>
-      </w:pPr>
-      <w:r>
-        <w:rPr>
-          <w:lang w:val="en-US"/>
-        </w:rPr>
-        <w:t xml:space="preserve">sudo gedit /var/lib/pgsql/9.2/data/pg_hba.conf </w:t>
-      </w:r>
-    </w:p>
-    <w:p>
-      <w:pPr>
-        <w:rPr>
-          <w:lang w:val="en-US" w:eastAsia="en-US"/>
-        </w:rPr>
-      </w:pPr>
-      <w:r>
-        <w:rPr>
-          <w:lang w:val="en-US" w:eastAsia="en-US"/>
-        </w:rPr>
-        <w:t>Modify line</w:t>
-      </w:r>
-    </w:p>
-    <w:p>
-      <w:pPr>
-        <w:pStyle w:val="DirectoryStructure"/>
-        <w:rPr>
-          <w:lang w:val="en-US"/>
-        </w:rPr>
-      </w:pPr>
-      <w:r>
-        <w:rPr>
-          <w:lang w:val="en-US"/>
-        </w:rPr>
-        <w:t>host</w:t>
-      </w:r>
-      <w:r>
-        <w:rPr>
-          <w:lang w:val="en-US"/>
-        </w:rPr>
-        <w:tab/>
-        <w:t>all</w:t>
-      </w:r>
-      <w:r>
-        <w:rPr>
-          <w:lang w:val="en-US"/>
-        </w:rPr>
-        <w:tab/>
-        <w:t>all</w:t>
-      </w:r>
-      <w:bookmarkStart w:id="22" w:name="_GoBack"/>
-      <w:bookmarkEnd w:id="22"/>
-      <w:r>
-        <w:rPr>
-          <w:lang w:val="en-US"/>
-        </w:rPr>
-        <w:tab/>
-        <w:t>127.0.0.1/32</w:t>
-      </w:r>
-      <w:r>
-        <w:rPr>
-          <w:lang w:val="en-US"/>
-        </w:rPr>
-        <w:tab/>
-        <w:t>peer</w:t>
-      </w:r>
-    </w:p>
-    <w:p>
-      <w:pPr>
-        <w:rPr>
-          <w:lang w:val="en-US" w:eastAsia="en-US"/>
-        </w:rPr>
-      </w:pPr>
-      <w:proofErr w:type="gramStart"/>
-      <w:r>
-        <w:rPr>
-          <w:lang w:val="en-US" w:eastAsia="en-US"/>
-        </w:rPr>
-        <w:t>to</w:t>
-      </w:r>
-      <w:proofErr w:type="gramEnd"/>
-    </w:p>
-    <w:p>
-      <w:pPr>
-        <w:pStyle w:val="DirectoryStructure"/>
-        <w:rPr>
-          <w:lang w:val="en-US"/>
-        </w:rPr>
-      </w:pPr>
-      <w:r>
-        <w:rPr>
-          <w:lang w:val="en-US"/>
-        </w:rPr>
-        <w:t>host</w:t>
-      </w:r>
-      <w:r>
-        <w:rPr>
-          <w:lang w:val="en-US"/>
-        </w:rPr>
-        <w:tab/>
-        <w:t>all</w:t>
-      </w:r>
-      <w:r>
-        <w:rPr>
-          <w:lang w:val="en-US"/>
-        </w:rPr>
-        <w:tab/>
-        <w:t>all</w:t>
-      </w:r>
-      <w:r>
-        <w:rPr>
-          <w:lang w:val="en-US"/>
-        </w:rPr>
-        <w:tab/>
-        <w:t>127.0.0.1/32</w:t>
-      </w:r>
-      <w:r>
-        <w:rPr>
-          <w:lang w:val="en-US"/>
-        </w:rPr>
-        <w:tab/>
-      </w:r>
-      <w:r>
-        <w:rPr>
-          <w:lang w:val="en-US"/>
-        </w:rPr>
-        <w:t>md5</w:t>
-      </w:r>
-    </w:p>
-    <w:p>
-      <w:pPr>
-        <w:rPr>
-          <w:lang w:val="en-US" w:eastAsia="en-US"/>
-        </w:rPr>
-      </w:pPr>
-      <w:r>
-        <w:rPr>
-          <w:lang w:val="en-US" w:eastAsia="en-US"/>
-        </w:rPr>
-        <w:t xml:space="preserve">Restart </w:t>
-      </w:r>
-      <w:proofErr w:type="spellStart"/>
-      <w:r>
-        <w:rPr>
-          <w:lang w:val="en-US" w:eastAsia="en-US"/>
-        </w:rPr>
-        <w:t>PostgreSQL</w:t>
-      </w:r>
-      <w:proofErr w:type="spellEnd"/>
-      <w:r>
-        <w:rPr>
-          <w:lang w:val="en-US" w:eastAsia="en-US"/>
-        </w:rPr>
-        <w:t xml:space="preserve"> server</w:t>
-      </w:r>
-      <w:r>
-        <w:rPr>
-          <w:lang w:val="en-US" w:eastAsia="en-US"/>
-        </w:rPr>
-        <w:t>:</w:t>
-      </w:r>
-    </w:p>
-    <w:p>
-      <w:pPr>
-        <w:pStyle w:val="DirectoryStructure"/>
-        <w:rPr>
-          <w:lang w:val="en-US"/>
-        </w:rPr>
-      </w:pPr>
-      <w:r>
-        <w:rPr>
-          <w:lang w:val="en-US"/>
-        </w:rPr>
-        <w:t xml:space="preserve">sudo service postgresql-9.2 </w:t>
-      </w:r>
-      <w:r>
-        <w:rPr>
-          <w:lang w:val="en-US"/>
-        </w:rPr>
-        <w:t>re</w:t>
-      </w:r>
-      <w:r>
-        <w:rPr>
-          <w:lang w:val="en-US"/>
-        </w:rPr>
-        <w:t>start</w:t>
       </w:r>
     </w:p>
     <w:p>
@@ -4854,14 +4623,14 @@
           <w:lang w:val="en-US"/>
         </w:rPr>
       </w:pPr>
-      <w:bookmarkStart w:id="23" w:name="_Toc384995361"/>
+      <w:bookmarkStart w:id="22" w:name="_Toc384995361"/>
       <w:r>
         <w:rPr>
           <w:lang w:val="en-US"/>
         </w:rPr>
         <w:t>Deployment of the Application</w:t>
       </w:r>
-      <w:bookmarkEnd w:id="23"/>
+      <w:bookmarkEnd w:id="22"/>
     </w:p>
     <w:p>
       <w:pPr>
@@ -4974,7 +4743,6 @@
         <w:rPr>
           <w:lang w:val="en-US" w:eastAsia="en-US"/>
         </w:rPr>
-        <w:lastRenderedPageBreak/>
         <w:t xml:space="preserve">Open </w:t>
       </w:r>
       <w:proofErr w:type="spellStart"/>
@@ -5030,6 +4798,7 @@
           <w:noProof/>
           <w:lang w:val="en-US" w:eastAsia="en-US"/>
         </w:rPr>
+        <w:lastRenderedPageBreak/>
         <w:drawing>
           <wp:inline distT="0" distB="0" distL="0" distR="0" wp14:anchorId="47EE83DF" wp14:editId="2445D748">
             <wp:extent cx="6679631" cy="2941607"/>
@@ -5072,7 +4841,7 @@
         <w:pStyle w:val="Caption"/>
         <w:jc w:val="center"/>
       </w:pPr>
-      <w:bookmarkStart w:id="24" w:name="_Toc384995364"/>
+      <w:bookmarkStart w:id="23" w:name="_Toc384995364"/>
       <w:r>
         <w:t xml:space="preserve">Figure </w:t>
       </w:r>
@@ -5097,7 +4866,7 @@
       <w:r>
         <w:t>: Add deployment content</w:t>
       </w:r>
-      <w:bookmarkEnd w:id="24"/>
+      <w:bookmarkEnd w:id="23"/>
     </w:p>
     <w:p>
       <w:pPr>
@@ -5275,7 +5044,7 @@
         <w:pStyle w:val="Caption"/>
         <w:jc w:val="center"/>
       </w:pPr>
-      <w:bookmarkStart w:id="25" w:name="_Toc384995365"/>
+      <w:bookmarkStart w:id="24" w:name="_Toc384995365"/>
       <w:r>
         <w:t xml:space="preserve">Figure </w:t>
       </w:r>
@@ -5300,7 +5069,7 @@
       <w:r>
         <w:t>: Enabling application</w:t>
       </w:r>
-      <w:bookmarkEnd w:id="25"/>
+      <w:bookmarkEnd w:id="24"/>
     </w:p>
     <w:p>
       <w:pPr>
@@ -5351,7 +5120,7 @@
           <w:lang w:val="en-US"/>
         </w:rPr>
       </w:pPr>
-      <w:bookmarkStart w:id="26" w:name="_Toc384995362"/>
+      <w:bookmarkStart w:id="25" w:name="_Toc384995362"/>
       <w:r>
         <w:rPr>
           <w:lang w:val="en-US"/>
@@ -5359,7 +5128,7 @@
         <w:lastRenderedPageBreak/>
         <w:t>Add users to application</w:t>
       </w:r>
-      <w:bookmarkEnd w:id="26"/>
+      <w:bookmarkEnd w:id="25"/>
     </w:p>
     <w:p>
       <w:pPr>
@@ -5591,7 +5360,7 @@
           <w:lang w:val="en-US"/>
         </w:rPr>
       </w:pPr>
-      <w:bookmarkStart w:id="27" w:name="_Toc384995363"/>
+      <w:bookmarkStart w:id="26" w:name="_Toc384995363"/>
       <w:r>
         <w:rPr>
           <w:lang w:val="en-US"/>
@@ -5599,7 +5368,7 @@
         <w:lastRenderedPageBreak/>
         <w:t>References</w:t>
       </w:r>
-      <w:bookmarkEnd w:id="27"/>
+      <w:bookmarkEnd w:id="26"/>
     </w:p>
     <w:p>
       <w:pPr>
@@ -5626,7 +5395,17 @@
             <w:rFonts w:ascii="Tahoma" w:hAnsi="Tahoma"/>
             <w:lang w:val="en-US" w:eastAsia="en-US"/>
           </w:rPr>
-          <w:t>https://ess-ics.atlassian.net/wiki/display/DE/Preparing+a+Virtual+Machine</w:t>
+          <w:t>https://ess-</w:t>
+        </w:r>
+        <w:bookmarkStart w:id="27" w:name="_GoBack"/>
+        <w:bookmarkEnd w:id="27"/>
+        <w:r>
+          <w:rPr>
+            <w:rStyle w:val="Hyperlink"/>
+            <w:rFonts w:ascii="Tahoma" w:hAnsi="Tahoma"/>
+            <w:lang w:val="en-US" w:eastAsia="en-US"/>
+          </w:rPr>
+          <w:t>ics.atlassian.net/wiki/display/DE/Preparing+a+Virtual+Machine</w:t>
         </w:r>
       </w:hyperlink>
       <w:r>
@@ -45051,7 +44830,7 @@
 </file>
 
 <file path=customXml/itemProps1.xml><?xml version="1.0" encoding="utf-8"?>
-<ds:datastoreItem xmlns:ds="http://schemas.openxmlformats.org/officeDocument/2006/customXml" ds:itemID="{AC271BAA-2C47-46C9-B6A2-D85D6BB4FB11}">
+<ds:datastoreItem xmlns:ds="http://schemas.openxmlformats.org/officeDocument/2006/customXml" ds:itemID="{094ED1C3-FB2D-45E7-8479-C660B4348ECA}">
   <ds:schemaRefs>
     <ds:schemaRef ds:uri="http://schemas.openxmlformats.org/officeDocument/2006/bibliography"/>
   </ds:schemaRefs>

</xml_diff>

<commit_message>
Undone previous commit. The master contained latest documentation.
</commit_message>
<xml_diff>
--- a/NamingConventionTool/docs/Names-devenv-instructions.docx
+++ b/NamingConventionTool/docs/Names-devenv-instructions.docx
@@ -4551,7 +4551,19 @@
         <w:rPr>
           <w:lang w:val="en-US"/>
         </w:rPr>
-        <w:t>CREATE USER discs_names WITH PASSWORD ‘discs_names’;</w:t>
+        <w:t>CREATE USER discs_names WITH</w:t>
+      </w:r>
+      <w:r>
+        <w:rPr>
+          <w:lang w:val="en-US"/>
+        </w:rPr>
+        <w:t xml:space="preserve"> ENCRYPTED</w:t>
+      </w:r>
+      <w:r>
+        <w:rPr>
+          <w:lang w:val="en-US"/>
+        </w:rPr>
+        <w:t xml:space="preserve"> PASSWORD ‘discs_names’;</w:t>
       </w:r>
     </w:p>
     <w:p>
@@ -4607,6 +4619,225 @@
           <w:lang w:val="en-US"/>
         </w:rPr>
         <w:t>\q</w:t>
+      </w:r>
+    </w:p>
+    <w:p>
+      <w:pPr>
+        <w:rPr>
+          <w:lang w:val="en-US" w:eastAsia="en-US"/>
+        </w:rPr>
+      </w:pPr>
+      <w:r>
+        <w:rPr>
+          <w:lang w:val="en-US" w:eastAsia="en-US"/>
+        </w:rPr>
+        <w:t xml:space="preserve">Open </w:t>
+      </w:r>
+      <w:proofErr w:type="spellStart"/>
+      <w:r>
+        <w:rPr>
+          <w:lang w:val="en-US" w:eastAsia="en-US"/>
+        </w:rPr>
+        <w:t>PostgreSQL</w:t>
+      </w:r>
+      <w:proofErr w:type="spellEnd"/>
+      <w:r>
+        <w:rPr>
+          <w:lang w:val="en-US" w:eastAsia="en-US"/>
+        </w:rPr>
+        <w:t xml:space="preserve"> configuration file with root permissions:</w:t>
+      </w:r>
+    </w:p>
+    <w:p>
+      <w:pPr>
+        <w:pStyle w:val="DirectoryStructure"/>
+        <w:rPr>
+          <w:lang w:val="en-US"/>
+        </w:rPr>
+      </w:pPr>
+      <w:r>
+        <w:rPr>
+          <w:lang w:val="en-US"/>
+        </w:rPr>
+        <w:t xml:space="preserve">sudo gedit /var/lib/pgsql/9.2/data/pg_hba.conf </w:t>
+      </w:r>
+    </w:p>
+    <w:p>
+      <w:pPr>
+        <w:rPr>
+          <w:lang w:val="en-US" w:eastAsia="en-US"/>
+        </w:rPr>
+      </w:pPr>
+      <w:r>
+        <w:rPr>
+          <w:lang w:val="en-US" w:eastAsia="en-US"/>
+        </w:rPr>
+        <w:t>Modify line</w:t>
+      </w:r>
+    </w:p>
+    <w:p>
+      <w:pPr>
+        <w:pStyle w:val="DirectoryStructure"/>
+        <w:rPr>
+          <w:lang w:val="en-US"/>
+        </w:rPr>
+      </w:pPr>
+      <w:r>
+        <w:rPr>
+          <w:lang w:val="en-US"/>
+        </w:rPr>
+        <w:t>host</w:t>
+      </w:r>
+      <w:r>
+        <w:rPr>
+          <w:lang w:val="en-US"/>
+        </w:rPr>
+        <w:tab/>
+        <w:t>all</w:t>
+      </w:r>
+      <w:r>
+        <w:rPr>
+          <w:lang w:val="en-US"/>
+        </w:rPr>
+        <w:tab/>
+        <w:t>all</w:t>
+      </w:r>
+      <w:bookmarkStart w:id="22" w:name="_GoBack"/>
+      <w:bookmarkEnd w:id="22"/>
+      <w:r>
+        <w:rPr>
+          <w:lang w:val="en-US"/>
+        </w:rPr>
+        <w:tab/>
+        <w:t>127.0.0.1/32</w:t>
+      </w:r>
+      <w:r>
+        <w:rPr>
+          <w:lang w:val="en-US"/>
+        </w:rPr>
+        <w:tab/>
+        <w:t>peer</w:t>
+      </w:r>
+    </w:p>
+    <w:p>
+      <w:pPr>
+        <w:rPr>
+          <w:lang w:val="en-US" w:eastAsia="en-US"/>
+        </w:rPr>
+      </w:pPr>
+      <w:proofErr w:type="gramStart"/>
+      <w:r>
+        <w:rPr>
+          <w:lang w:val="en-US" w:eastAsia="en-US"/>
+        </w:rPr>
+        <w:t>to</w:t>
+      </w:r>
+      <w:proofErr w:type="gramEnd"/>
+    </w:p>
+    <w:p>
+      <w:pPr>
+        <w:pStyle w:val="DirectoryStructure"/>
+        <w:rPr>
+          <w:lang w:val="en-US"/>
+        </w:rPr>
+      </w:pPr>
+      <w:r>
+        <w:rPr>
+          <w:lang w:val="en-US"/>
+        </w:rPr>
+        <w:t>host</w:t>
+      </w:r>
+      <w:r>
+        <w:rPr>
+          <w:lang w:val="en-US"/>
+        </w:rPr>
+        <w:tab/>
+        <w:t>all</w:t>
+      </w:r>
+      <w:r>
+        <w:rPr>
+          <w:lang w:val="en-US"/>
+        </w:rPr>
+        <w:tab/>
+        <w:t>all</w:t>
+      </w:r>
+      <w:r>
+        <w:rPr>
+          <w:lang w:val="en-US"/>
+        </w:rPr>
+        <w:tab/>
+        <w:t>127.0.0.1/32</w:t>
+      </w:r>
+      <w:r>
+        <w:rPr>
+          <w:lang w:val="en-US"/>
+        </w:rPr>
+        <w:tab/>
+      </w:r>
+      <w:r>
+        <w:rPr>
+          <w:lang w:val="en-US"/>
+        </w:rPr>
+        <w:t>md5</w:t>
+      </w:r>
+    </w:p>
+    <w:p>
+      <w:pPr>
+        <w:rPr>
+          <w:lang w:val="en-US" w:eastAsia="en-US"/>
+        </w:rPr>
+      </w:pPr>
+      <w:r>
+        <w:rPr>
+          <w:lang w:val="en-US" w:eastAsia="en-US"/>
+        </w:rPr>
+        <w:t xml:space="preserve">Restart </w:t>
+      </w:r>
+      <w:proofErr w:type="spellStart"/>
+      <w:r>
+        <w:rPr>
+          <w:lang w:val="en-US" w:eastAsia="en-US"/>
+        </w:rPr>
+        <w:t>PostgreSQL</w:t>
+      </w:r>
+      <w:proofErr w:type="spellEnd"/>
+      <w:r>
+        <w:rPr>
+          <w:lang w:val="en-US" w:eastAsia="en-US"/>
+        </w:rPr>
+        <w:t xml:space="preserve"> server</w:t>
+      </w:r>
+      <w:r>
+        <w:rPr>
+          <w:lang w:val="en-US" w:eastAsia="en-US"/>
+        </w:rPr>
+        <w:t>:</w:t>
+      </w:r>
+    </w:p>
+    <w:p>
+      <w:pPr>
+        <w:pStyle w:val="DirectoryStructure"/>
+        <w:rPr>
+          <w:lang w:val="en-US"/>
+        </w:rPr>
+      </w:pPr>
+      <w:r>
+        <w:rPr>
+          <w:lang w:val="en-US"/>
+        </w:rPr>
+        <w:t xml:space="preserve">sudo service postgresql-9.2 </w:t>
+      </w:r>
+      <w:r>
+        <w:rPr>
+          <w:lang w:val="en-US"/>
+        </w:rPr>
+        <w:t>re</w:t>
+      </w:r>
+      <w:r>
+        <w:rPr>
+          <w:lang w:val="en-US"/>
+        </w:rPr>
+        <w:t>start</w:t>
       </w:r>
     </w:p>
     <w:p>
@@ -4623,14 +4854,14 @@
           <w:lang w:val="en-US"/>
         </w:rPr>
       </w:pPr>
-      <w:bookmarkStart w:id="22" w:name="_Toc384995361"/>
+      <w:bookmarkStart w:id="23" w:name="_Toc384995361"/>
       <w:r>
         <w:rPr>
           <w:lang w:val="en-US"/>
         </w:rPr>
         <w:t>Deployment of the Application</w:t>
       </w:r>
-      <w:bookmarkEnd w:id="22"/>
+      <w:bookmarkEnd w:id="23"/>
     </w:p>
     <w:p>
       <w:pPr>
@@ -4743,6 +4974,7 @@
         <w:rPr>
           <w:lang w:val="en-US" w:eastAsia="en-US"/>
         </w:rPr>
+        <w:lastRenderedPageBreak/>
         <w:t xml:space="preserve">Open </w:t>
       </w:r>
       <w:proofErr w:type="spellStart"/>
@@ -4798,7 +5030,6 @@
           <w:noProof/>
           <w:lang w:val="en-US" w:eastAsia="en-US"/>
         </w:rPr>
-        <w:lastRenderedPageBreak/>
         <w:drawing>
           <wp:inline distT="0" distB="0" distL="0" distR="0" wp14:anchorId="47EE83DF" wp14:editId="2445D748">
             <wp:extent cx="6679631" cy="2941607"/>
@@ -4841,7 +5072,7 @@
         <w:pStyle w:val="Caption"/>
         <w:jc w:val="center"/>
       </w:pPr>
-      <w:bookmarkStart w:id="23" w:name="_Toc384995364"/>
+      <w:bookmarkStart w:id="24" w:name="_Toc384995364"/>
       <w:r>
         <w:t xml:space="preserve">Figure </w:t>
       </w:r>
@@ -4866,7 +5097,7 @@
       <w:r>
         <w:t>: Add deployment content</w:t>
       </w:r>
-      <w:bookmarkEnd w:id="23"/>
+      <w:bookmarkEnd w:id="24"/>
     </w:p>
     <w:p>
       <w:pPr>
@@ -5044,7 +5275,7 @@
         <w:pStyle w:val="Caption"/>
         <w:jc w:val="center"/>
       </w:pPr>
-      <w:bookmarkStart w:id="24" w:name="_Toc384995365"/>
+      <w:bookmarkStart w:id="25" w:name="_Toc384995365"/>
       <w:r>
         <w:t xml:space="preserve">Figure </w:t>
       </w:r>
@@ -5069,7 +5300,7 @@
       <w:r>
         <w:t>: Enabling application</w:t>
       </w:r>
-      <w:bookmarkEnd w:id="24"/>
+      <w:bookmarkEnd w:id="25"/>
     </w:p>
     <w:p>
       <w:pPr>
@@ -5120,7 +5351,7 @@
           <w:lang w:val="en-US"/>
         </w:rPr>
       </w:pPr>
-      <w:bookmarkStart w:id="25" w:name="_Toc384995362"/>
+      <w:bookmarkStart w:id="26" w:name="_Toc384995362"/>
       <w:r>
         <w:rPr>
           <w:lang w:val="en-US"/>
@@ -5128,7 +5359,7 @@
         <w:lastRenderedPageBreak/>
         <w:t>Add users to application</w:t>
       </w:r>
-      <w:bookmarkEnd w:id="25"/>
+      <w:bookmarkEnd w:id="26"/>
     </w:p>
     <w:p>
       <w:pPr>
@@ -5360,7 +5591,7 @@
           <w:lang w:val="en-US"/>
         </w:rPr>
       </w:pPr>
-      <w:bookmarkStart w:id="26" w:name="_Toc384995363"/>
+      <w:bookmarkStart w:id="27" w:name="_Toc384995363"/>
       <w:r>
         <w:rPr>
           <w:lang w:val="en-US"/>
@@ -5368,7 +5599,7 @@
         <w:lastRenderedPageBreak/>
         <w:t>References</w:t>
       </w:r>
-      <w:bookmarkEnd w:id="26"/>
+      <w:bookmarkEnd w:id="27"/>
     </w:p>
     <w:p>
       <w:pPr>
@@ -5395,17 +5626,7 @@
             <w:rFonts w:ascii="Tahoma" w:hAnsi="Tahoma"/>
             <w:lang w:val="en-US" w:eastAsia="en-US"/>
           </w:rPr>
-          <w:t>https://ess-</w:t>
-        </w:r>
-        <w:bookmarkStart w:id="27" w:name="_GoBack"/>
-        <w:bookmarkEnd w:id="27"/>
-        <w:r>
-          <w:rPr>
-            <w:rStyle w:val="Hyperlink"/>
-            <w:rFonts w:ascii="Tahoma" w:hAnsi="Tahoma"/>
-            <w:lang w:val="en-US" w:eastAsia="en-US"/>
-          </w:rPr>
-          <w:t>ics.atlassian.net/wiki/display/DE/Preparing+a+Virtual+Machine</w:t>
+          <w:t>https://ess-ics.atlassian.net/wiki/display/DE/Preparing+a+Virtual+Machine</w:t>
         </w:r>
       </w:hyperlink>
       <w:r>
@@ -44830,7 +45051,7 @@
 </file>
 
 <file path=customXml/itemProps1.xml><?xml version="1.0" encoding="utf-8"?>
-<ds:datastoreItem xmlns:ds="http://schemas.openxmlformats.org/officeDocument/2006/customXml" ds:itemID="{094ED1C3-FB2D-45E7-8479-C660B4348ECA}">
+<ds:datastoreItem xmlns:ds="http://schemas.openxmlformats.org/officeDocument/2006/customXml" ds:itemID="{AC271BAA-2C47-46C9-B6A2-D85D6BB4FB11}">
   <ds:schemaRefs>
     <ds:schemaRef ds:uri="http://schemas.openxmlformats.org/officeDocument/2006/bibliography"/>
   </ds:schemaRefs>

</xml_diff>

<commit_message>
Refactoring naming convention and added definitions to allow changing the terms supersection, section, device type.
</commit_message>
<xml_diff>
--- a/NamingConventionTool/docs/Names-devenv-instructions.docx
+++ b/NamingConventionTool/docs/Names-devenv-instructions.docx
@@ -1045,8 +1045,68 @@
               </w:rPr>
               <w:t>2015-06-15</w:t>
             </w:r>
-            <w:bookmarkStart w:id="1" w:name="_GoBack"/>
-            <w:bookmarkEnd w:id="1"/>
+          </w:p>
+        </w:tc>
+      </w:tr>
+      <w:tr>
+        <w:tc>
+          <w:tcPr>
+            <w:tcW w:w="1242" w:type="dxa"/>
+          </w:tcPr>
+          <w:p>
+            <w:pPr>
+              <w:rPr>
+                <w:rFonts w:ascii="Arial" w:hAnsi="Arial" w:cs="Arial"/>
+                <w:lang w:val="en-US"/>
+              </w:rPr>
+            </w:pPr>
+            <w:r>
+              <w:rPr>
+                <w:rFonts w:ascii="Arial" w:hAnsi="Arial" w:cs="Arial"/>
+                <w:lang w:val="en-US"/>
+              </w:rPr>
+              <w:t>3.0.2</w:t>
+            </w:r>
+          </w:p>
+        </w:tc>
+        <w:tc>
+          <w:tcPr>
+            <w:tcW w:w="6096" w:type="dxa"/>
+          </w:tcPr>
+          <w:p>
+            <w:pPr>
+              <w:rPr>
+                <w:rFonts w:ascii="Arial" w:hAnsi="Arial" w:cs="Arial"/>
+                <w:lang w:val="en-US"/>
+              </w:rPr>
+            </w:pPr>
+            <w:r>
+              <w:rPr>
+                <w:rFonts w:ascii="Arial" w:hAnsi="Arial" w:cs="Arial"/>
+                <w:lang w:val="en-US"/>
+              </w:rPr>
+              <w:t>Added instructions for customization of definitions</w:t>
+            </w:r>
+          </w:p>
+        </w:tc>
+        <w:tc>
+          <w:tcPr>
+            <w:tcW w:w="1872" w:type="dxa"/>
+          </w:tcPr>
+          <w:p>
+            <w:pPr>
+              <w:rPr>
+                <w:rFonts w:ascii="Arial" w:hAnsi="Arial" w:cs="Arial"/>
+                <w:lang w:val="en-US"/>
+              </w:rPr>
+            </w:pPr>
+            <w:r>
+              <w:rPr>
+                <w:rFonts w:ascii="Arial" w:hAnsi="Arial" w:cs="Arial"/>
+                <w:lang w:val="en-US"/>
+              </w:rPr>
+              <w:t>2015-08-17</w:t>
+            </w:r>
           </w:p>
         </w:tc>
       </w:tr>
@@ -1076,7 +1136,7 @@
         <w:t>Table of Contents</w:t>
       </w:r>
     </w:p>
-    <w:bookmarkStart w:id="2" w:name="_Toc143662922"/>
+    <w:bookmarkStart w:id="1" w:name="_Toc143662922"/>
     <w:p>
       <w:pPr>
         <w:pStyle w:val="TOC1"/>
@@ -3121,169 +3181,169 @@
       <w:pPr>
         <w:pStyle w:val="Heading1"/>
       </w:pPr>
-      <w:bookmarkStart w:id="3" w:name="_Toc294430959"/>
+      <w:bookmarkStart w:id="2" w:name="_Toc294430959"/>
       <w:r>
         <w:t>Development Platform</w:t>
+      </w:r>
+      <w:bookmarkEnd w:id="2"/>
+    </w:p>
+    <w:p>
+      <w:pPr>
+        <w:rPr>
+          <w:rFonts w:ascii="Arial" w:hAnsi="Arial" w:cs="Arial"/>
+        </w:rPr>
+      </w:pPr>
+      <w:r>
+        <w:rPr>
+          <w:rFonts w:ascii="Arial" w:hAnsi="Arial" w:cs="Arial"/>
+          <w:lang w:val="en-US"/>
+        </w:rPr>
+        <w:t xml:space="preserve">Default </w:t>
+      </w:r>
+      <w:r>
+        <w:rPr>
+          <w:rFonts w:ascii="Arial" w:hAnsi="Arial" w:cs="Arial"/>
+          <w:lang w:val="en-US"/>
+        </w:rPr>
+        <w:t>development platform</w:t>
+      </w:r>
+      <w:r>
+        <w:rPr>
+          <w:rFonts w:ascii="Arial" w:hAnsi="Arial" w:cs="Arial"/>
+          <w:lang w:val="en-US"/>
+        </w:rPr>
+        <w:t xml:space="preserve"> for Naming </w:t>
+      </w:r>
+      <w:r>
+        <w:rPr>
+          <w:rFonts w:ascii="Arial" w:hAnsi="Arial" w:cs="Arial"/>
+          <w:lang w:val="en-US"/>
+        </w:rPr>
+        <w:t>Service</w:t>
+      </w:r>
+      <w:r>
+        <w:rPr>
+          <w:rFonts w:ascii="Arial" w:hAnsi="Arial" w:cs="Arial"/>
+          <w:lang w:val="en-US"/>
+        </w:rPr>
+        <w:t xml:space="preserve"> is </w:t>
+      </w:r>
+      <w:r>
+        <w:rPr>
+          <w:rFonts w:ascii="Arial" w:hAnsi="Arial" w:cs="Arial"/>
+          <w:lang w:val="en-US"/>
+        </w:rPr>
+        <w:t>CentOS-7 ins</w:t>
+      </w:r>
+      <w:r>
+        <w:rPr>
+          <w:rFonts w:ascii="Arial" w:hAnsi="Arial" w:cs="Arial"/>
+          <w:lang w:val="en-US"/>
+        </w:rPr>
+        <w:t>talled as a virtual machine on V</w:t>
+      </w:r>
+      <w:r>
+        <w:rPr>
+          <w:rFonts w:ascii="Arial" w:hAnsi="Arial" w:cs="Arial"/>
+          <w:lang w:val="en-US"/>
+        </w:rPr>
+        <w:t>irtualBox</w:t>
+      </w:r>
+      <w:r>
+        <w:rPr>
+          <w:rFonts w:ascii="Arial" w:hAnsi="Arial" w:cs="Arial"/>
+          <w:lang w:val="en-US"/>
+        </w:rPr>
+        <w:t>VM</w:t>
+      </w:r>
+      <w:r>
+        <w:rPr>
+          <w:rFonts w:ascii="Arial" w:hAnsi="Arial" w:cs="Arial"/>
+          <w:lang w:val="en-US"/>
+        </w:rPr>
+        <w:t xml:space="preserve"> with OS X as host</w:t>
+      </w:r>
+      <w:r>
+        <w:rPr>
+          <w:rFonts w:ascii="Arial" w:hAnsi="Arial" w:cs="Arial"/>
+          <w:lang w:val="en-US"/>
+        </w:rPr>
+        <w:t>. Instructions how to set up the</w:t>
+      </w:r>
+      <w:r>
+        <w:rPr>
+          <w:rFonts w:ascii="Arial" w:hAnsi="Arial" w:cs="Arial"/>
+          <w:lang w:val="en-US"/>
+        </w:rPr>
+        <w:t xml:space="preserve"> virtual machine </w:t>
+      </w:r>
+      <w:r>
+        <w:rPr>
+          <w:rFonts w:ascii="Arial" w:hAnsi="Arial" w:cs="Arial"/>
+          <w:lang w:val="en-US"/>
+        </w:rPr>
+        <w:t xml:space="preserve">can be found in appendix A. </w:t>
+      </w:r>
+      <w:r>
+        <w:rPr>
+          <w:rFonts w:ascii="Arial" w:hAnsi="Arial" w:cs="Arial"/>
+          <w:lang w:val="en-US" w:eastAsia="en-US"/>
+        </w:rPr>
+        <w:t xml:space="preserve">Other development platforms can also be used but this document is written to set up development environment </w:t>
+      </w:r>
+      <w:r>
+        <w:rPr>
+          <w:rFonts w:ascii="Arial" w:hAnsi="Arial" w:cs="Arial"/>
+          <w:lang w:val="en-US" w:eastAsia="en-US"/>
+        </w:rPr>
+        <w:t xml:space="preserve">on aforementioned </w:t>
+      </w:r>
+      <w:r>
+        <w:rPr>
+          <w:rFonts w:ascii="Arial" w:hAnsi="Arial" w:cs="Arial"/>
+        </w:rPr>
+        <w:t>platform.</w:t>
+      </w:r>
+    </w:p>
+    <w:p>
+      <w:pPr>
+        <w:pStyle w:val="Heading1"/>
+      </w:pPr>
+      <w:bookmarkStart w:id="3" w:name="_Toc294430960"/>
+      <w:bookmarkEnd w:id="1"/>
+      <w:r>
+        <w:t xml:space="preserve">Development </w:t>
+      </w:r>
+      <w:r>
+        <w:t>Environment</w:t>
       </w:r>
       <w:bookmarkEnd w:id="3"/>
     </w:p>
     <w:p>
       <w:pPr>
-        <w:rPr>
-          <w:rFonts w:ascii="Arial" w:hAnsi="Arial" w:cs="Arial"/>
-        </w:rPr>
-      </w:pPr>
-      <w:r>
-        <w:rPr>
-          <w:rFonts w:ascii="Arial" w:hAnsi="Arial" w:cs="Arial"/>
-          <w:lang w:val="en-US"/>
-        </w:rPr>
-        <w:t xml:space="preserve">Default </w:t>
-      </w:r>
-      <w:r>
-        <w:rPr>
-          <w:rFonts w:ascii="Arial" w:hAnsi="Arial" w:cs="Arial"/>
-          <w:lang w:val="en-US"/>
-        </w:rPr>
-        <w:t>development platform</w:t>
-      </w:r>
-      <w:r>
-        <w:rPr>
-          <w:rFonts w:ascii="Arial" w:hAnsi="Arial" w:cs="Arial"/>
-          <w:lang w:val="en-US"/>
-        </w:rPr>
-        <w:t xml:space="preserve"> for Naming </w:t>
-      </w:r>
-      <w:r>
-        <w:rPr>
-          <w:rFonts w:ascii="Arial" w:hAnsi="Arial" w:cs="Arial"/>
-          <w:lang w:val="en-US"/>
-        </w:rPr>
-        <w:t>Service</w:t>
-      </w:r>
-      <w:r>
-        <w:rPr>
-          <w:rFonts w:ascii="Arial" w:hAnsi="Arial" w:cs="Arial"/>
-          <w:lang w:val="en-US"/>
-        </w:rPr>
-        <w:t xml:space="preserve"> is </w:t>
-      </w:r>
-      <w:r>
-        <w:rPr>
-          <w:rFonts w:ascii="Arial" w:hAnsi="Arial" w:cs="Arial"/>
-          <w:lang w:val="en-US"/>
-        </w:rPr>
-        <w:t>CentOS-7 ins</w:t>
-      </w:r>
-      <w:r>
-        <w:rPr>
-          <w:rFonts w:ascii="Arial" w:hAnsi="Arial" w:cs="Arial"/>
-          <w:lang w:val="en-US"/>
-        </w:rPr>
-        <w:t>talled as a virtual machine on V</w:t>
-      </w:r>
-      <w:r>
-        <w:rPr>
-          <w:rFonts w:ascii="Arial" w:hAnsi="Arial" w:cs="Arial"/>
-          <w:lang w:val="en-US"/>
-        </w:rPr>
-        <w:t>irtualBox</w:t>
-      </w:r>
-      <w:r>
-        <w:rPr>
-          <w:rFonts w:ascii="Arial" w:hAnsi="Arial" w:cs="Arial"/>
-          <w:lang w:val="en-US"/>
-        </w:rPr>
-        <w:t>VM</w:t>
-      </w:r>
-      <w:r>
-        <w:rPr>
-          <w:rFonts w:ascii="Arial" w:hAnsi="Arial" w:cs="Arial"/>
-          <w:lang w:val="en-US"/>
-        </w:rPr>
-        <w:t xml:space="preserve"> with OS X as host</w:t>
-      </w:r>
-      <w:r>
-        <w:rPr>
-          <w:rFonts w:ascii="Arial" w:hAnsi="Arial" w:cs="Arial"/>
-          <w:lang w:val="en-US"/>
-        </w:rPr>
-        <w:t>. Instructions how to set up the</w:t>
-      </w:r>
-      <w:r>
-        <w:rPr>
-          <w:rFonts w:ascii="Arial" w:hAnsi="Arial" w:cs="Arial"/>
-          <w:lang w:val="en-US"/>
-        </w:rPr>
-        <w:t xml:space="preserve"> virtual machine </w:t>
-      </w:r>
-      <w:r>
-        <w:rPr>
-          <w:rFonts w:ascii="Arial" w:hAnsi="Arial" w:cs="Arial"/>
-          <w:lang w:val="en-US"/>
-        </w:rPr>
-        <w:t xml:space="preserve">can be found in appendix A. </w:t>
-      </w:r>
-      <w:r>
-        <w:rPr>
-          <w:rFonts w:ascii="Arial" w:hAnsi="Arial" w:cs="Arial"/>
-          <w:lang w:val="en-US" w:eastAsia="en-US"/>
-        </w:rPr>
-        <w:t xml:space="preserve">Other development platforms can also be used but this document is written to set up development environment </w:t>
-      </w:r>
-      <w:r>
-        <w:rPr>
-          <w:rFonts w:ascii="Arial" w:hAnsi="Arial" w:cs="Arial"/>
-          <w:lang w:val="en-US" w:eastAsia="en-US"/>
-        </w:rPr>
-        <w:t xml:space="preserve">on aforementioned </w:t>
-      </w:r>
-      <w:r>
-        <w:rPr>
-          <w:rFonts w:ascii="Arial" w:hAnsi="Arial" w:cs="Arial"/>
-        </w:rPr>
-        <w:t>platform.</w:t>
-      </w:r>
-    </w:p>
-    <w:p>
-      <w:pPr>
-        <w:pStyle w:val="Heading1"/>
-      </w:pPr>
-      <w:bookmarkStart w:id="4" w:name="_Toc294430960"/>
-      <w:bookmarkEnd w:id="2"/>
-      <w:r>
-        <w:t xml:space="preserve">Development </w:t>
-      </w:r>
-      <w:r>
-        <w:t>Environment</w:t>
+        <w:pStyle w:val="Heading2"/>
+      </w:pPr>
+      <w:bookmarkStart w:id="4" w:name="_Toc294430961"/>
+      <w:r>
+        <w:t>Java</w:t>
       </w:r>
       <w:bookmarkEnd w:id="4"/>
     </w:p>
     <w:p>
       <w:pPr>
-        <w:pStyle w:val="Heading2"/>
-      </w:pPr>
-      <w:bookmarkStart w:id="5" w:name="_Toc294430961"/>
-      <w:r>
-        <w:t>Java</w:t>
+        <w:pStyle w:val="Heading3"/>
+      </w:pPr>
+      <w:bookmarkStart w:id="5" w:name="_Toc294430962"/>
+      <w:r>
+        <w:t xml:space="preserve">Java </w:t>
+      </w:r>
+      <w:r>
+        <w:t>JRE</w:t>
       </w:r>
       <w:bookmarkEnd w:id="5"/>
     </w:p>
     <w:p>
       <w:pPr>
-        <w:pStyle w:val="Heading3"/>
-      </w:pPr>
-      <w:bookmarkStart w:id="6" w:name="_Toc294430962"/>
-      <w:r>
-        <w:t xml:space="preserve">Java </w:t>
-      </w:r>
-      <w:r>
-        <w:t>JRE</w:t>
-      </w:r>
-      <w:bookmarkEnd w:id="6"/>
-    </w:p>
-    <w:p>
-      <w:pPr>
         <w:pStyle w:val="TextBody"/>
         <w:rPr>
           <w:rFonts w:ascii="Arial" w:hAnsi="Arial" w:cs="Arial"/>
@@ -3291,11 +3351,11 @@
           <w:szCs w:val="22"/>
         </w:rPr>
       </w:pPr>
-      <w:bookmarkStart w:id="7" w:name="_Ref334792819"/>
-      <w:bookmarkStart w:id="8" w:name="_Ref334792822"/>
-      <w:bookmarkStart w:id="9" w:name="_Ref336429157"/>
-      <w:bookmarkStart w:id="10" w:name="_Toc337831358"/>
-      <w:bookmarkStart w:id="11" w:name="_Toc350762404"/>
+      <w:bookmarkStart w:id="6" w:name="_Ref334792819"/>
+      <w:bookmarkStart w:id="7" w:name="_Ref334792822"/>
+      <w:bookmarkStart w:id="8" w:name="_Ref336429157"/>
+      <w:bookmarkStart w:id="9" w:name="_Toc337831358"/>
+      <w:bookmarkStart w:id="10" w:name="_Toc350762404"/>
       <w:r>
         <w:rPr>
           <w:rFonts w:ascii="Arial" w:hAnsi="Arial" w:cs="Arial"/>
@@ -3317,14 +3377,14 @@
       <w:pPr>
         <w:pStyle w:val="SourceCode"/>
       </w:pPr>
-      <w:bookmarkStart w:id="12" w:name="OLE_LINK1"/>
-      <w:bookmarkStart w:id="13" w:name="OLE_LINK2"/>
+      <w:bookmarkStart w:id="11" w:name="OLE_LINK1"/>
+      <w:bookmarkStart w:id="12" w:name="OLE_LINK2"/>
       <w:r>
         <w:t>sudo alternatives --config java</w:t>
       </w:r>
     </w:p>
+    <w:bookmarkEnd w:id="11"/>
     <w:bookmarkEnd w:id="12"/>
-    <w:bookmarkEnd w:id="13"/>
     <w:p>
       <w:pPr>
         <w:rPr>
@@ -3374,14 +3434,14 @@
       <w:pPr>
         <w:pStyle w:val="Heading3"/>
       </w:pPr>
-      <w:bookmarkStart w:id="14" w:name="_Toc294430963"/>
+      <w:bookmarkStart w:id="13" w:name="_Toc294430963"/>
       <w:r>
         <w:t xml:space="preserve">Java </w:t>
       </w:r>
       <w:r>
         <w:t>SDK</w:t>
       </w:r>
-      <w:bookmarkEnd w:id="14"/>
+      <w:bookmarkEnd w:id="13"/>
     </w:p>
     <w:p>
       <w:pPr>
@@ -3471,31 +3531,74 @@
       <w:pPr>
         <w:pStyle w:val="Heading2"/>
       </w:pPr>
-      <w:bookmarkStart w:id="15" w:name="_Toc294430964"/>
+      <w:bookmarkStart w:id="14" w:name="_Toc294430964"/>
+      <w:bookmarkEnd w:id="6"/>
       <w:bookmarkEnd w:id="7"/>
       <w:bookmarkEnd w:id="8"/>
       <w:bookmarkEnd w:id="9"/>
       <w:bookmarkEnd w:id="10"/>
-      <w:bookmarkEnd w:id="11"/>
       <w:r>
         <w:t>G</w:t>
       </w:r>
       <w:r>
         <w:t>it</w:t>
+      </w:r>
+      <w:bookmarkEnd w:id="14"/>
+    </w:p>
+    <w:p>
+      <w:pPr>
+        <w:rPr>
+          <w:rFonts w:ascii="Arial" w:hAnsi="Arial" w:cs="Arial"/>
+        </w:rPr>
+      </w:pPr>
+      <w:r>
+        <w:rPr>
+          <w:rFonts w:ascii="Arial" w:hAnsi="Arial" w:cs="Arial"/>
+        </w:rPr>
+        <w:t>To install git type</w:t>
+      </w:r>
+    </w:p>
+    <w:p>
+      <w:pPr>
+        <w:pStyle w:val="SourceCode"/>
+      </w:pPr>
+      <w:r>
+        <w:t>sudo yum install git</w:t>
+      </w:r>
+    </w:p>
+    <w:p>
+      <w:pPr>
+        <w:pStyle w:val="Heading2"/>
+        <w:rPr>
+          <w:rFonts w:eastAsia="Cambria"/>
+        </w:rPr>
+      </w:pPr>
+      <w:bookmarkStart w:id="15" w:name="_Toc294430965"/>
+      <w:r>
+        <w:rPr>
+          <w:rFonts w:eastAsia="Cambria"/>
+        </w:rPr>
+        <w:t>M</w:t>
+      </w:r>
+      <w:r>
+        <w:rPr>
+          <w:rFonts w:eastAsia="Cambria"/>
+        </w:rPr>
+        <w:t>aven</w:t>
       </w:r>
       <w:bookmarkEnd w:id="15"/>
     </w:p>
     <w:p>
       <w:pPr>
         <w:rPr>
-          <w:rFonts w:ascii="Arial" w:hAnsi="Arial" w:cs="Arial"/>
-        </w:rPr>
-      </w:pPr>
-      <w:r>
-        <w:rPr>
-          <w:rFonts w:ascii="Arial" w:hAnsi="Arial" w:cs="Arial"/>
-        </w:rPr>
-        <w:t>To install git type</w:t>
+          <w:rFonts w:ascii="Arial" w:eastAsia="Cambria" w:hAnsi="Arial" w:cs="Arial"/>
+        </w:rPr>
+      </w:pPr>
+      <w:r>
+        <w:rPr>
+          <w:rFonts w:ascii="Arial" w:eastAsia="Cambria" w:hAnsi="Arial" w:cs="Arial"/>
+        </w:rPr>
+        <w:t>To install maven execute</w:t>
       </w:r>
     </w:p>
     <w:p>
@@ -3503,42 +3606,40 @@
         <w:pStyle w:val="SourceCode"/>
       </w:pPr>
       <w:r>
-        <w:t>sudo yum install git</w:t>
+        <w:t>sudo yum install maven</w:t>
       </w:r>
     </w:p>
     <w:p>
       <w:pPr>
-        <w:pStyle w:val="Heading2"/>
-        <w:rPr>
-          <w:rFonts w:eastAsia="Cambria"/>
-        </w:rPr>
-      </w:pPr>
-      <w:bookmarkStart w:id="16" w:name="_Toc294430965"/>
-      <w:r>
-        <w:rPr>
-          <w:rFonts w:eastAsia="Cambria"/>
-        </w:rPr>
-        <w:t>M</w:t>
-      </w:r>
-      <w:r>
-        <w:rPr>
-          <w:rFonts w:eastAsia="Cambria"/>
-        </w:rPr>
-        <w:t>aven</w:t>
-      </w:r>
-      <w:bookmarkEnd w:id="16"/>
+        <w:rPr>
+          <w:rFonts w:ascii="Arial" w:hAnsi="Arial" w:cs="Arial"/>
+        </w:rPr>
+      </w:pPr>
+      <w:r>
+        <w:rPr>
+          <w:rFonts w:ascii="Arial" w:hAnsi="Arial" w:cs="Arial"/>
+        </w:rPr>
+        <w:t xml:space="preserve">Then, set the M2_HOME and M2 variables by adding a script (maven.sh) </w:t>
+      </w:r>
+      <w:r>
+        <w:rPr>
+          <w:rFonts w:ascii="Arial" w:hAnsi="Arial" w:cs="Arial"/>
+        </w:rPr>
+        <w:t xml:space="preserve">under /etc/profiles.d/ </w:t>
+      </w:r>
+      <w:r>
+        <w:rPr>
+          <w:rFonts w:ascii="Arial" w:hAnsi="Arial" w:cs="Arial"/>
+        </w:rPr>
+        <w:t xml:space="preserve">with the following lines </w:t>
+      </w:r>
     </w:p>
     <w:p>
       <w:pPr>
-        <w:rPr>
-          <w:rFonts w:ascii="Arial" w:eastAsia="Cambria" w:hAnsi="Arial" w:cs="Arial"/>
-        </w:rPr>
-      </w:pPr>
-      <w:r>
-        <w:rPr>
-          <w:rFonts w:ascii="Arial" w:eastAsia="Cambria" w:hAnsi="Arial" w:cs="Arial"/>
-        </w:rPr>
-        <w:t>To install maven execute</w:t>
+        <w:pStyle w:val="SourceCode"/>
+      </w:pPr>
+      <w:r>
+        <w:t>export M2_HOME=/opt/apache-maven</w:t>
       </w:r>
     </w:p>
     <w:p>
@@ -3546,7 +3647,7 @@
         <w:pStyle w:val="SourceCode"/>
       </w:pPr>
       <w:r>
-        <w:t>sudo yum install maven</w:t>
+        <w:t xml:space="preserve">export M2=$M2_HOME/bin </w:t>
       </w:r>
     </w:p>
     <w:p>
@@ -3559,65 +3660,24 @@
         <w:rPr>
           <w:rFonts w:ascii="Arial" w:hAnsi="Arial" w:cs="Arial"/>
         </w:rPr>
-        <w:t xml:space="preserve">Then, set the M2_HOME and M2 variables by adding a script (maven.sh) </w:t>
-      </w:r>
-      <w:r>
-        <w:rPr>
-          <w:rFonts w:ascii="Arial" w:hAnsi="Arial" w:cs="Arial"/>
-        </w:rPr>
-        <w:t xml:space="preserve">under /etc/profiles.d/ </w:t>
-      </w:r>
-      <w:r>
-        <w:rPr>
-          <w:rFonts w:ascii="Arial" w:hAnsi="Arial" w:cs="Arial"/>
-        </w:rPr>
-        <w:t xml:space="preserve">with the following lines </w:t>
+        <w:t>(or add the lines to ~/.bashrc ) Restart your terminal.</w:t>
       </w:r>
     </w:p>
     <w:p>
       <w:pPr>
-        <w:pStyle w:val="SourceCode"/>
-      </w:pPr>
-      <w:r>
-        <w:t>export M2_HOME=/opt/apache-maven</w:t>
-      </w:r>
-    </w:p>
-    <w:p>
-      <w:pPr>
-        <w:pStyle w:val="SourceCode"/>
-      </w:pPr>
-      <w:r>
-        <w:t xml:space="preserve">export M2=$M2_HOME/bin </w:t>
-      </w:r>
-    </w:p>
-    <w:p>
-      <w:pPr>
-        <w:rPr>
-          <w:rFonts w:ascii="Arial" w:hAnsi="Arial" w:cs="Arial"/>
-        </w:rPr>
-      </w:pPr>
-      <w:r>
-        <w:rPr>
-          <w:rFonts w:ascii="Arial" w:hAnsi="Arial" w:cs="Arial"/>
-        </w:rPr>
-        <w:t>(or add the lines to ~/.bashrc ) Restart your terminal.</w:t>
-      </w:r>
-    </w:p>
-    <w:p>
-      <w:pPr>
         <w:pStyle w:val="Heading3"/>
         <w:rPr>
           <w:rFonts w:eastAsia="Cambria"/>
         </w:rPr>
       </w:pPr>
-      <w:bookmarkStart w:id="17" w:name="_Toc294430966"/>
+      <w:bookmarkStart w:id="16" w:name="_Toc294430966"/>
       <w:r>
         <w:rPr>
           <w:rFonts w:eastAsia="Cambria"/>
         </w:rPr>
         <w:t>Maven parent configuration</w:t>
       </w:r>
-      <w:bookmarkEnd w:id="17"/>
+      <w:bookmarkEnd w:id="16"/>
     </w:p>
     <w:p>
       <w:pPr>
@@ -3781,14 +3841,14 @@
           <w:numId w:val="30"/>
         </w:numPr>
       </w:pPr>
-      <w:bookmarkStart w:id="18" w:name="_Toc294430967"/>
+      <w:bookmarkStart w:id="17" w:name="_Toc294430967"/>
       <w:r>
         <w:t>P</w:t>
       </w:r>
       <w:r>
         <w:t>ostgresql</w:t>
       </w:r>
-      <w:bookmarkEnd w:id="18"/>
+      <w:bookmarkEnd w:id="17"/>
     </w:p>
     <w:p>
       <w:pPr>
@@ -3878,11 +3938,11 @@
           <w:szCs w:val="22"/>
         </w:rPr>
       </w:pPr>
-      <w:bookmarkStart w:id="19" w:name="_Toc294430968"/>
+      <w:bookmarkStart w:id="18" w:name="_Toc294430968"/>
       <w:r>
         <w:t>Wildfly</w:t>
       </w:r>
-      <w:bookmarkEnd w:id="19"/>
+      <w:bookmarkEnd w:id="18"/>
     </w:p>
     <w:p>
       <w:pPr>
@@ -3925,9 +3985,139 @@
       <w:pPr>
         <w:pStyle w:val="Heading3"/>
       </w:pPr>
-      <w:bookmarkStart w:id="20" w:name="_Toc294430969"/>
+      <w:bookmarkStart w:id="19" w:name="_Toc294430969"/>
       <w:r>
         <w:t>Installation</w:t>
+      </w:r>
+      <w:bookmarkEnd w:id="19"/>
+    </w:p>
+    <w:p>
+      <w:pPr>
+        <w:rPr>
+          <w:rFonts w:ascii="Arial" w:hAnsi="Arial" w:cs="Arial"/>
+          <w:lang w:val="en-US"/>
+        </w:rPr>
+      </w:pPr>
+      <w:r>
+        <w:rPr>
+          <w:rFonts w:ascii="Arial" w:hAnsi="Arial" w:cs="Arial"/>
+        </w:rPr>
+        <w:t xml:space="preserve">Download Wildfly application from wildfly.org/downloads: </w:t>
+      </w:r>
+    </w:p>
+    <w:p>
+      <w:pPr>
+        <w:pStyle w:val="SourceCode"/>
+      </w:pPr>
+      <w:r>
+        <w:t>wget http://download.jboss.org/wildfly/8.2.0.Final/wildfly-8.2.0.Final.tar.gz</w:t>
+      </w:r>
+    </w:p>
+    <w:p>
+      <w:pPr>
+        <w:rPr>
+          <w:rFonts w:ascii="Arial" w:hAnsi="Arial" w:cs="Arial"/>
+          <w:lang w:val="en-US"/>
+        </w:rPr>
+      </w:pPr>
+      <w:r>
+        <w:rPr>
+          <w:rFonts w:ascii="Arial" w:hAnsi="Arial" w:cs="Arial"/>
+          <w:lang w:val="en-US"/>
+        </w:rPr>
+        <w:t>Extract to suitable location (e.g. /opt):</w:t>
+      </w:r>
+    </w:p>
+    <w:p>
+      <w:pPr>
+        <w:pStyle w:val="SourceCode"/>
+      </w:pPr>
+      <w:r>
+        <w:t>sudo tar xvfz wildfly-8.2.0.Final.tar.gz -C /opt</w:t>
+      </w:r>
+    </w:p>
+    <w:p>
+      <w:pPr>
+        <w:rPr>
+          <w:rFonts w:ascii="Arial" w:hAnsi="Arial" w:cs="Arial"/>
+          <w:lang w:val="en-US"/>
+        </w:rPr>
+      </w:pPr>
+      <w:r>
+        <w:rPr>
+          <w:rFonts w:ascii="Arial" w:hAnsi="Arial" w:cs="Arial"/>
+          <w:lang w:val="en-US"/>
+        </w:rPr>
+        <w:t>Create a link without version to make updates easy:</w:t>
+      </w:r>
+    </w:p>
+    <w:p>
+      <w:pPr>
+        <w:pStyle w:val="SourceCode"/>
+      </w:pPr>
+      <w:r>
+        <w:t>sudo ln –s /opt/wildfly-8.2.0.Final.tar.gz /opt/jboss</w:t>
+      </w:r>
+    </w:p>
+    <w:p>
+      <w:pPr>
+        <w:rPr>
+          <w:rFonts w:ascii="Arial" w:hAnsi="Arial" w:cs="Arial"/>
+        </w:rPr>
+      </w:pPr>
+      <w:r>
+        <w:rPr>
+          <w:rFonts w:ascii="Arial" w:hAnsi="Arial" w:cs="Arial"/>
+        </w:rPr>
+        <w:t xml:space="preserve">Set the JBOSS_HOME variable by adding a script (jboss.sh) with the following line </w:t>
+      </w:r>
+    </w:p>
+    <w:p>
+      <w:pPr>
+        <w:pStyle w:val="SourceCode"/>
+      </w:pPr>
+      <w:r>
+        <w:t xml:space="preserve">export JBOSS_HOME=/opt/jboss </w:t>
+      </w:r>
+    </w:p>
+    <w:p>
+      <w:pPr>
+        <w:rPr>
+          <w:rFonts w:ascii="Arial" w:hAnsi="Arial" w:cs="Arial"/>
+        </w:rPr>
+      </w:pPr>
+      <w:r>
+        <w:rPr>
+          <w:rFonts w:ascii="Arial" w:hAnsi="Arial" w:cs="Arial"/>
+        </w:rPr>
+        <w:t>(alternatively</w:t>
+      </w:r>
+      <w:r>
+        <w:rPr>
+          <w:rFonts w:ascii="Arial" w:hAnsi="Arial" w:cs="Arial"/>
+        </w:rPr>
+        <w:t xml:space="preserve"> add a line to ~/.bashrc and /root/.bashrc )</w:t>
+      </w:r>
+      <w:r>
+        <w:rPr>
+          <w:rFonts w:ascii="Arial" w:hAnsi="Arial" w:cs="Arial"/>
+        </w:rPr>
+        <w:t>.</w:t>
+      </w:r>
+      <w:r>
+        <w:rPr>
+          <w:rFonts w:ascii="Arial" w:hAnsi="Arial" w:cs="Arial"/>
+        </w:rPr>
+        <w:t xml:space="preserve"> Restart your terminal.</w:t>
+      </w:r>
+    </w:p>
+    <w:p>
+      <w:pPr>
+        <w:pStyle w:val="Heading3"/>
+      </w:pPr>
+      <w:bookmarkStart w:id="20" w:name="_Toc294430970"/>
+      <w:r>
+        <w:t>Create Management User.</w:t>
       </w:r>
       <w:bookmarkEnd w:id="20"/>
     </w:p>
@@ -3935,14 +4125,13 @@
       <w:pPr>
         <w:rPr>
           <w:rFonts w:ascii="Arial" w:hAnsi="Arial" w:cs="Arial"/>
-          <w:lang w:val="en-US"/>
         </w:rPr>
       </w:pPr>
       <w:r>
         <w:rPr>
           <w:rFonts w:ascii="Arial" w:hAnsi="Arial" w:cs="Arial"/>
         </w:rPr>
-        <w:t xml:space="preserve">Download Wildfly application from wildfly.org/downloads: </w:t>
+        <w:t>Create a management user:</w:t>
       </w:r>
     </w:p>
     <w:p>
@@ -3950,7 +4139,7 @@
         <w:pStyle w:val="SourceCode"/>
       </w:pPr>
       <w:r>
-        <w:t>wget http://download.jboss.org/wildfly/8.2.0.Final/wildfly-8.2.0.Final.tar.gz</w:t>
+        <w:t xml:space="preserve">sudo $JBOSS_HOME/bin/add-user.sh </w:t>
       </w:r>
     </w:p>
     <w:p>
@@ -3965,195 +4154,66 @@
           <w:rFonts w:ascii="Arial" w:hAnsi="Arial" w:cs="Arial"/>
           <w:lang w:val="en-US"/>
         </w:rPr>
-        <w:t>Extract to suitable location (e.g. /opt):</w:t>
+        <w:t>At the prompt, select Manage</w:t>
+      </w:r>
+      <w:r>
+        <w:rPr>
+          <w:rFonts w:ascii="Arial" w:hAnsi="Arial" w:cs="Arial"/>
+          <w:lang w:val="en-US"/>
+        </w:rPr>
+        <w:t>ment User (</w:t>
+      </w:r>
+      <w:r>
+        <w:rPr>
+          <w:rFonts w:ascii="Arial" w:hAnsi="Arial" w:cs="Arial"/>
+          <w:lang w:val="en-US"/>
+        </w:rPr>
+        <w:t>option</w:t>
+      </w:r>
+      <w:r>
+        <w:rPr>
+          <w:rFonts w:ascii="Arial" w:hAnsi="Arial" w:cs="Arial"/>
+          <w:lang w:val="en-US"/>
+        </w:rPr>
+        <w:t xml:space="preserve"> a) and follow the instructions but do not </w:t>
+      </w:r>
+      <w:r>
+        <w:rPr>
+          <w:rFonts w:ascii="Arial" w:hAnsi="Arial" w:cs="Arial"/>
+          <w:lang w:val="en-US"/>
+        </w:rPr>
+        <w:t>change the default ManagementRealm</w:t>
+      </w:r>
+      <w:r>
+        <w:rPr>
+          <w:rFonts w:ascii="Arial" w:hAnsi="Arial" w:cs="Arial"/>
+          <w:lang w:val="en-US"/>
+        </w:rPr>
+        <w:t xml:space="preserve"> </w:t>
+      </w:r>
+      <w:r>
+        <w:rPr>
+          <w:rFonts w:ascii="Arial" w:hAnsi="Arial" w:cs="Arial"/>
+          <w:lang w:val="en-US"/>
+        </w:rPr>
+        <w:t xml:space="preserve">as realm. </w:t>
       </w:r>
     </w:p>
     <w:p>
       <w:pPr>
-        <w:pStyle w:val="SourceCode"/>
-      </w:pPr>
-      <w:r>
-        <w:t>sudo tar xvfz wildfly-8.2.0.Final.tar.gz -C /opt</w:t>
-      </w:r>
-    </w:p>
-    <w:p>
-      <w:pPr>
-        <w:rPr>
-          <w:rFonts w:ascii="Arial" w:hAnsi="Arial" w:cs="Arial"/>
+        <w:pStyle w:val="Heading3"/>
+        <w:rPr>
           <w:lang w:val="en-US"/>
         </w:rPr>
       </w:pPr>
-      <w:r>
-        <w:rPr>
-          <w:rFonts w:ascii="Arial" w:hAnsi="Arial" w:cs="Arial"/>
+      <w:bookmarkStart w:id="21" w:name="_Toc294430971"/>
+      <w:r>
+        <w:rPr>
           <w:lang w:val="en-US"/>
         </w:rPr>
-        <w:t>Create a link without version to make updates easy:</w:t>
-      </w:r>
-    </w:p>
-    <w:p>
-      <w:pPr>
-        <w:pStyle w:val="SourceCode"/>
-      </w:pPr>
-      <w:r>
-        <w:t>sudo ln –s /opt/wildfly-8.2.0.Final.tar.gz /opt/jboss</w:t>
-      </w:r>
-    </w:p>
-    <w:p>
-      <w:pPr>
-        <w:rPr>
-          <w:rFonts w:ascii="Arial" w:hAnsi="Arial" w:cs="Arial"/>
-        </w:rPr>
-      </w:pPr>
-      <w:r>
-        <w:rPr>
-          <w:rFonts w:ascii="Arial" w:hAnsi="Arial" w:cs="Arial"/>
-        </w:rPr>
-        <w:t xml:space="preserve">Set the JBOSS_HOME variable by adding a script (jboss.sh) with the following line </w:t>
-      </w:r>
-    </w:p>
-    <w:p>
-      <w:pPr>
-        <w:pStyle w:val="SourceCode"/>
-      </w:pPr>
-      <w:r>
-        <w:t xml:space="preserve">export JBOSS_HOME=/opt/jboss </w:t>
-      </w:r>
-    </w:p>
-    <w:p>
-      <w:pPr>
-        <w:rPr>
-          <w:rFonts w:ascii="Arial" w:hAnsi="Arial" w:cs="Arial"/>
-        </w:rPr>
-      </w:pPr>
-      <w:r>
-        <w:rPr>
-          <w:rFonts w:ascii="Arial" w:hAnsi="Arial" w:cs="Arial"/>
-        </w:rPr>
-        <w:t>(alternatively</w:t>
-      </w:r>
-      <w:r>
-        <w:rPr>
-          <w:rFonts w:ascii="Arial" w:hAnsi="Arial" w:cs="Arial"/>
-        </w:rPr>
-        <w:t xml:space="preserve"> add a line to ~/.bashrc and /root/.bashrc )</w:t>
-      </w:r>
-      <w:r>
-        <w:rPr>
-          <w:rFonts w:ascii="Arial" w:hAnsi="Arial" w:cs="Arial"/>
-        </w:rPr>
-        <w:t>.</w:t>
-      </w:r>
-      <w:r>
-        <w:rPr>
-          <w:rFonts w:ascii="Arial" w:hAnsi="Arial" w:cs="Arial"/>
-        </w:rPr>
-        <w:t xml:space="preserve"> Restart your terminal.</w:t>
-      </w:r>
-    </w:p>
-    <w:p>
-      <w:pPr>
-        <w:pStyle w:val="Heading3"/>
-      </w:pPr>
-      <w:bookmarkStart w:id="21" w:name="_Toc294430970"/>
-      <w:r>
-        <w:t>Create Management User.</w:t>
+        <w:t>Add Postgresql JDBC driver.</w:t>
       </w:r>
       <w:bookmarkEnd w:id="21"/>
-    </w:p>
-    <w:p>
-      <w:pPr>
-        <w:rPr>
-          <w:rFonts w:ascii="Arial" w:hAnsi="Arial" w:cs="Arial"/>
-        </w:rPr>
-      </w:pPr>
-      <w:r>
-        <w:rPr>
-          <w:rFonts w:ascii="Arial" w:hAnsi="Arial" w:cs="Arial"/>
-        </w:rPr>
-        <w:t>Create a management user:</w:t>
-      </w:r>
-    </w:p>
-    <w:p>
-      <w:pPr>
-        <w:pStyle w:val="SourceCode"/>
-      </w:pPr>
-      <w:r>
-        <w:t xml:space="preserve">sudo $JBOSS_HOME/bin/add-user.sh </w:t>
-      </w:r>
-    </w:p>
-    <w:p>
-      <w:pPr>
-        <w:rPr>
-          <w:rFonts w:ascii="Arial" w:hAnsi="Arial" w:cs="Arial"/>
-          <w:lang w:val="en-US"/>
-        </w:rPr>
-      </w:pPr>
-      <w:r>
-        <w:rPr>
-          <w:rFonts w:ascii="Arial" w:hAnsi="Arial" w:cs="Arial"/>
-          <w:lang w:val="en-US"/>
-        </w:rPr>
-        <w:t>At the prompt, select Manage</w:t>
-      </w:r>
-      <w:r>
-        <w:rPr>
-          <w:rFonts w:ascii="Arial" w:hAnsi="Arial" w:cs="Arial"/>
-          <w:lang w:val="en-US"/>
-        </w:rPr>
-        <w:t>ment User (</w:t>
-      </w:r>
-      <w:r>
-        <w:rPr>
-          <w:rFonts w:ascii="Arial" w:hAnsi="Arial" w:cs="Arial"/>
-          <w:lang w:val="en-US"/>
-        </w:rPr>
-        <w:t>option</w:t>
-      </w:r>
-      <w:r>
-        <w:rPr>
-          <w:rFonts w:ascii="Arial" w:hAnsi="Arial" w:cs="Arial"/>
-          <w:lang w:val="en-US"/>
-        </w:rPr>
-        <w:t xml:space="preserve"> a) and follow the instructions but do not </w:t>
-      </w:r>
-      <w:r>
-        <w:rPr>
-          <w:rFonts w:ascii="Arial" w:hAnsi="Arial" w:cs="Arial"/>
-          <w:lang w:val="en-US"/>
-        </w:rPr>
-        <w:t>change the default ManagementRealm</w:t>
-      </w:r>
-      <w:r>
-        <w:rPr>
-          <w:rFonts w:ascii="Arial" w:hAnsi="Arial" w:cs="Arial"/>
-          <w:lang w:val="en-US"/>
-        </w:rPr>
-        <w:t xml:space="preserve"> </w:t>
-      </w:r>
-      <w:r>
-        <w:rPr>
-          <w:rFonts w:ascii="Arial" w:hAnsi="Arial" w:cs="Arial"/>
-          <w:lang w:val="en-US"/>
-        </w:rPr>
-        <w:t xml:space="preserve">as realm. </w:t>
-      </w:r>
-    </w:p>
-    <w:p>
-      <w:pPr>
-        <w:pStyle w:val="Heading3"/>
-        <w:rPr>
-          <w:lang w:val="en-US"/>
-        </w:rPr>
-      </w:pPr>
-      <w:bookmarkStart w:id="22" w:name="_Toc294430971"/>
-      <w:r>
-        <w:rPr>
-          <w:lang w:val="en-US"/>
-        </w:rPr>
-        <w:t>Add Postgresql JDBC driver.</w:t>
-      </w:r>
-      <w:bookmarkEnd w:id="22"/>
     </w:p>
     <w:p>
       <w:pPr>
@@ -4304,7 +4364,7 @@
       <w:pPr>
         <w:pStyle w:val="Heading1"/>
       </w:pPr>
-      <w:bookmarkStart w:id="23" w:name="_Toc294430972"/>
+      <w:bookmarkStart w:id="22" w:name="_Toc294430972"/>
       <w:r>
         <w:t>Check out</w:t>
       </w:r>
@@ -4314,15 +4374,15 @@
       <w:r>
         <w:t xml:space="preserve">the </w:t>
       </w:r>
-      <w:bookmarkStart w:id="24" w:name="_MySQL_Database_Preparation"/>
-      <w:bookmarkEnd w:id="24"/>
+      <w:bookmarkStart w:id="23" w:name="_MySQL_Database_Preparation"/>
+      <w:bookmarkEnd w:id="23"/>
       <w:r>
         <w:t>Project</w:t>
       </w:r>
       <w:r>
         <w:t>s</w:t>
       </w:r>
-      <w:bookmarkEnd w:id="23"/>
+      <w:bookmarkEnd w:id="22"/>
       <w:r>
         <w:t xml:space="preserve"> from Bitbucket</w:t>
       </w:r>
@@ -4462,7 +4522,7 @@
           <w:rFonts w:eastAsia="Cambria"/>
         </w:rPr>
       </w:pPr>
-      <w:bookmarkStart w:id="25" w:name="_Toc294430974"/>
+      <w:bookmarkStart w:id="24" w:name="_Toc294430974"/>
       <w:r>
         <w:rPr>
           <w:rFonts w:eastAsia="Cambria"/>
@@ -4474,28 +4534,226 @@
           <w:rFonts w:eastAsia="Cambria"/>
         </w:rPr>
         <w:t>ustomise</w:t>
+      </w:r>
+      <w:bookmarkEnd w:id="24"/>
+    </w:p>
+    <w:p>
+      <w:pPr>
+        <w:pStyle w:val="Heading2"/>
+        <w:rPr>
+          <w:rFonts w:eastAsia="Cambria"/>
+        </w:rPr>
+      </w:pPr>
+      <w:bookmarkStart w:id="25" w:name="_Toc294430975"/>
+      <w:r>
+        <w:rPr>
+          <w:rFonts w:eastAsia="Cambria"/>
+        </w:rPr>
+        <w:t>Update form p</w:t>
+      </w:r>
+      <w:r>
+        <w:rPr>
+          <w:rFonts w:eastAsia="Cambria"/>
+        </w:rPr>
+        <w:t>ersistence</w:t>
       </w:r>
       <w:bookmarkEnd w:id="25"/>
     </w:p>
     <w:p>
       <w:pPr>
+        <w:rPr>
+          <w:rFonts w:ascii="Arial" w:eastAsia="Cambria" w:hAnsi="Arial" w:cs="Arial"/>
+        </w:rPr>
+      </w:pPr>
+      <w:r>
+        <w:rPr>
+          <w:rFonts w:ascii="Arial" w:eastAsia="Cambria" w:hAnsi="Arial" w:cs="Arial"/>
+        </w:rPr>
+        <w:t>For development</w:t>
+      </w:r>
+      <w:r>
+        <w:rPr>
+          <w:rFonts w:ascii="Arial" w:eastAsia="Cambria" w:hAnsi="Arial" w:cs="Arial"/>
+        </w:rPr>
+        <w:t>,</w:t>
+      </w:r>
+      <w:r>
+        <w:rPr>
+          <w:rFonts w:ascii="Arial" w:eastAsia="Cambria" w:hAnsi="Arial" w:cs="Arial"/>
+        </w:rPr>
+        <w:t xml:space="preserve"> or</w:t>
+      </w:r>
+      <w:r>
+        <w:rPr>
+          <w:rFonts w:ascii="Arial" w:eastAsia="Cambria" w:hAnsi="Arial" w:cs="Arial"/>
+        </w:rPr>
+        <w:t xml:space="preserve"> on </w:t>
+      </w:r>
+      <w:r>
+        <w:rPr>
+          <w:rFonts w:ascii="Arial" w:eastAsia="Cambria" w:hAnsi="Arial" w:cs="Arial"/>
+        </w:rPr>
+        <w:t xml:space="preserve">the </w:t>
+      </w:r>
+      <w:r>
+        <w:rPr>
+          <w:rFonts w:ascii="Arial" w:eastAsia="Cambria" w:hAnsi="Arial" w:cs="Arial"/>
+        </w:rPr>
+        <w:t>first deploy</w:t>
+      </w:r>
+      <w:r>
+        <w:rPr>
+          <w:rFonts w:ascii="Arial" w:eastAsia="Cambria" w:hAnsi="Arial" w:cs="Arial"/>
+        </w:rPr>
+        <w:t>ment</w:t>
+      </w:r>
+      <w:r>
+        <w:rPr>
+          <w:rFonts w:ascii="Arial" w:eastAsia="Cambria" w:hAnsi="Arial" w:cs="Arial"/>
+        </w:rPr>
+        <w:t>, uncomment</w:t>
+      </w:r>
+      <w:r>
+        <w:rPr>
+          <w:rFonts w:ascii="Arial" w:eastAsia="Cambria" w:hAnsi="Arial" w:cs="Arial"/>
+        </w:rPr>
+        <w:t xml:space="preserve"> </w:t>
+      </w:r>
+      <w:r>
+        <w:rPr>
+          <w:rFonts w:ascii="Arial" w:eastAsia="Cambria" w:hAnsi="Arial" w:cs="Arial"/>
+        </w:rPr>
+        <w:t xml:space="preserve">the following </w:t>
+      </w:r>
+      <w:r>
+        <w:rPr>
+          <w:rFonts w:ascii="Arial" w:eastAsia="Cambria" w:hAnsi="Arial" w:cs="Arial"/>
+        </w:rPr>
+        <w:t xml:space="preserve">three </w:t>
+      </w:r>
+      <w:r>
+        <w:rPr>
+          <w:rFonts w:ascii="Arial" w:eastAsia="Cambria" w:hAnsi="Arial" w:cs="Arial"/>
+        </w:rPr>
+        <w:t>lines</w:t>
+      </w:r>
+      <w:r>
+        <w:rPr>
+          <w:rFonts w:ascii="Arial" w:eastAsia="Cambria" w:hAnsi="Arial" w:cs="Arial"/>
+        </w:rPr>
+        <w:t xml:space="preserve"> </w:t>
+      </w:r>
+      <w:r>
+        <w:rPr>
+          <w:rFonts w:ascii="Arial" w:eastAsia="Cambria" w:hAnsi="Arial" w:cs="Arial"/>
+        </w:rPr>
+        <w:t xml:space="preserve">in </w:t>
+      </w:r>
+      <w:r>
+        <w:rPr>
+          <w:rFonts w:ascii="Arial" w:eastAsia="Cambria" w:hAnsi="Arial" w:cs="Arial"/>
+        </w:rPr>
+        <w:t>resources/META-INF/persistence.xml</w:t>
+      </w:r>
+      <w:r>
+        <w:rPr>
+          <w:rFonts w:ascii="Arial" w:eastAsia="Cambria" w:hAnsi="Arial" w:cs="Arial"/>
+        </w:rPr>
+        <w:t xml:space="preserve"> under the main source folder ~/git/naming-convention-tool/NamingConventionTool/src/main/</w:t>
+      </w:r>
+      <w:r>
+        <w:rPr>
+          <w:rFonts w:ascii="Arial" w:eastAsia="Cambria" w:hAnsi="Arial" w:cs="Arial"/>
+        </w:rPr>
+        <w:t xml:space="preserve"> to look like this:</w:t>
+      </w:r>
+    </w:p>
+    <w:p>
+      <w:pPr>
+        <w:pStyle w:val="SourceCode"/>
+      </w:pPr>
+      <w:r>
+        <w:t xml:space="preserve">&lt;properties&gt;       </w:t>
+      </w:r>
+    </w:p>
+    <w:p>
+      <w:pPr>
+        <w:pStyle w:val="SourceCode"/>
+      </w:pPr>
+      <w:r>
+        <w:t xml:space="preserve">   </w:t>
+      </w:r>
+      <w:r>
+        <w:t xml:space="preserve">&lt;property name="hibernate.hbm2ddl.auto" value="update"/&gt;     </w:t>
+      </w:r>
+    </w:p>
+    <w:p>
+      <w:pPr>
+        <w:pStyle w:val="SourceCode"/>
+        <w:rPr>
+          <w:rFonts w:eastAsia="Cambria"/>
+        </w:rPr>
+      </w:pPr>
+      <w:r>
+        <w:t xml:space="preserve">&lt;/properties&gt;  </w:t>
+      </w:r>
+      <w:r>
+        <w:rPr>
+          <w:rFonts w:eastAsia="Cambria"/>
+        </w:rPr>
+        <w:t xml:space="preserve"> </w:t>
+      </w:r>
+    </w:p>
+    <w:p>
+      <w:pPr>
+        <w:rPr>
+          <w:rFonts w:ascii="Arial" w:eastAsia="Cambria" w:hAnsi="Arial" w:cs="Arial"/>
+        </w:rPr>
+      </w:pPr>
+      <w:r>
+        <w:rPr>
+          <w:rFonts w:ascii="Arial" w:eastAsia="Cambria" w:hAnsi="Arial" w:cs="Arial"/>
+        </w:rPr>
+        <w:t>Then the database tables will be created on the first time the application is deployed. In addition, initial naming convention data that has been filled out in the excel file java/org/openepics/names/services/NamingDatabaseImport.xlsx (under th</w:t>
+      </w:r>
+      <w:r>
+        <w:rPr>
+          <w:rFonts w:ascii="Arial" w:eastAsia="Cambria" w:hAnsi="Arial" w:cs="Arial"/>
+        </w:rPr>
+        <w:t xml:space="preserve">e main source folder) will be </w:t>
+      </w:r>
+      <w:r>
+        <w:rPr>
+          <w:rFonts w:ascii="Arial" w:eastAsia="Cambria" w:hAnsi="Arial" w:cs="Arial"/>
+        </w:rPr>
+        <w:t xml:space="preserve">loaded </w:t>
+      </w:r>
+      <w:r>
+        <w:rPr>
+          <w:rFonts w:ascii="Arial" w:eastAsia="Cambria" w:hAnsi="Arial" w:cs="Arial"/>
+        </w:rPr>
+        <w:t xml:space="preserve">to the database </w:t>
+      </w:r>
+      <w:r>
+        <w:rPr>
+          <w:rFonts w:ascii="Arial" w:eastAsia="Cambria" w:hAnsi="Arial" w:cs="Arial"/>
+        </w:rPr>
+        <w:t>on the first deployment.</w:t>
+      </w:r>
+    </w:p>
+    <w:p>
+      <w:pPr>
         <w:pStyle w:val="Heading2"/>
         <w:rPr>
           <w:rFonts w:eastAsia="Cambria"/>
         </w:rPr>
       </w:pPr>
-      <w:bookmarkStart w:id="26" w:name="_Toc294430975"/>
+      <w:bookmarkStart w:id="26" w:name="_Toc294430976"/>
       <w:r>
         <w:rPr>
           <w:rFonts w:eastAsia="Cambria"/>
         </w:rPr>
-        <w:t>Update form p</w:t>
-      </w:r>
-      <w:r>
-        <w:rPr>
-          <w:rFonts w:eastAsia="Cambria"/>
-        </w:rPr>
-        <w:t>ersistence</w:t>
+        <w:t>Authentication</w:t>
       </w:r>
       <w:bookmarkEnd w:id="26"/>
     </w:p>
@@ -4503,109 +4761,127 @@
       <w:pPr>
         <w:rPr>
           <w:rFonts w:ascii="Arial" w:eastAsia="Cambria" w:hAnsi="Arial" w:cs="Arial"/>
+          <w:lang w:val="en-US" w:eastAsia="en-US"/>
         </w:rPr>
       </w:pPr>
       <w:r>
         <w:rPr>
           <w:rFonts w:ascii="Arial" w:eastAsia="Cambria" w:hAnsi="Arial" w:cs="Arial"/>
-        </w:rPr>
-        <w:t>For development</w:t>
+          <w:lang w:val="en-US" w:eastAsia="en-US"/>
+        </w:rPr>
+        <w:t>The naming convention tool offers two alternative solution</w:t>
       </w:r>
       <w:r>
         <w:rPr>
           <w:rFonts w:ascii="Arial" w:eastAsia="Cambria" w:hAnsi="Arial" w:cs="Arial"/>
-        </w:rPr>
-        <w:t>,</w:t>
+          <w:lang w:val="en-US" w:eastAsia="en-US"/>
+        </w:rPr>
+        <w:t>s</w:t>
       </w:r>
       <w:r>
         <w:rPr>
           <w:rFonts w:ascii="Arial" w:eastAsia="Cambria" w:hAnsi="Arial" w:cs="Arial"/>
-        </w:rPr>
-        <w:t xml:space="preserve"> or</w:t>
+          <w:lang w:val="en-US" w:eastAsia="en-US"/>
+        </w:rPr>
+        <w:t xml:space="preserve"> for user authentication: Rol</w:t>
       </w:r>
       <w:r>
         <w:rPr>
           <w:rFonts w:ascii="Arial" w:eastAsia="Cambria" w:hAnsi="Arial" w:cs="Arial"/>
-        </w:rPr>
-        <w:t xml:space="preserve"> on </w:t>
+          <w:lang w:val="en-US" w:eastAsia="en-US"/>
+        </w:rPr>
+        <w:t>e Based Access (RBAC) and Test</w:t>
       </w:r>
       <w:r>
         <w:rPr>
           <w:rFonts w:ascii="Arial" w:eastAsia="Cambria" w:hAnsi="Arial" w:cs="Arial"/>
-        </w:rPr>
-        <w:t xml:space="preserve">the </w:t>
+          <w:lang w:val="en-US" w:eastAsia="en-US"/>
+        </w:rPr>
+        <w:t xml:space="preserve">. </w:t>
       </w:r>
       <w:r>
         <w:rPr>
           <w:rFonts w:ascii="Arial" w:eastAsia="Cambria" w:hAnsi="Arial" w:cs="Arial"/>
-        </w:rPr>
-        <w:t>first deploy</w:t>
+          <w:lang w:val="en-US" w:eastAsia="en-US"/>
+        </w:rPr>
+        <w:t>The default choice is the RBAC authentication</w:t>
       </w:r>
       <w:r>
         <w:rPr>
           <w:rFonts w:ascii="Arial" w:eastAsia="Cambria" w:hAnsi="Arial" w:cs="Arial"/>
-        </w:rPr>
-        <w:t>ment</w:t>
+          <w:lang w:val="en-US" w:eastAsia="en-US"/>
+        </w:rPr>
+        <w:t xml:space="preserve"> for ESS</w:t>
       </w:r>
       <w:r>
         <w:rPr>
           <w:rFonts w:ascii="Arial" w:eastAsia="Cambria" w:hAnsi="Arial" w:cs="Arial"/>
-        </w:rPr>
-        <w:t>, uncomment</w:t>
+          <w:lang w:val="en-US" w:eastAsia="en-US"/>
+        </w:rPr>
+        <w:t xml:space="preserve">. </w:t>
       </w:r>
       <w:r>
         <w:rPr>
           <w:rFonts w:ascii="Arial" w:eastAsia="Cambria" w:hAnsi="Arial" w:cs="Arial"/>
+          <w:lang w:val="en-US" w:eastAsia="en-US"/>
+        </w:rPr>
+        <w:t xml:space="preserve">Therefore, </w:t>
+      </w:r>
+      <w:r>
+        <w:rPr>
+          <w:rFonts w:ascii="Arial" w:eastAsia="Cambria" w:hAnsi="Arial" w:cs="Arial"/>
+          <w:lang w:val="en-US" w:eastAsia="en-US"/>
+        </w:rPr>
+        <w:t xml:space="preserve">If you would like to use the alternative authentication </w:t>
+      </w:r>
+      <w:r>
+        <w:rPr>
+          <w:rFonts w:ascii="Arial" w:eastAsia="Cambria" w:hAnsi="Arial" w:cs="Arial"/>
+          <w:lang w:val="en-US" w:eastAsia="en-US"/>
+        </w:rPr>
+        <w:t xml:space="preserve">you need to </w:t>
+      </w:r>
+      <w:r>
+        <w:rPr>
+          <w:rFonts w:ascii="Arial" w:eastAsia="Cambria" w:hAnsi="Arial" w:cs="Arial"/>
+          <w:lang w:val="en-US" w:eastAsia="en-US"/>
+        </w:rPr>
+        <w:t xml:space="preserve">comment and uncomment </w:t>
+      </w:r>
+      <w:r>
+        <w:rPr>
+          <w:rFonts w:ascii="Arial" w:eastAsia="Cambria" w:hAnsi="Arial" w:cs="Arial"/>
+          <w:lang w:val="en-US" w:eastAsia="en-US"/>
+        </w:rPr>
+        <w:t xml:space="preserve">two lines </w:t>
+      </w:r>
+      <w:r>
+        <w:rPr>
+          <w:rFonts w:ascii="Arial" w:eastAsia="Cambria" w:hAnsi="Arial" w:cs="Arial"/>
+          <w:lang w:val="en-US" w:eastAsia="en-US"/>
+        </w:rPr>
+        <w:t>in</w:t>
+      </w:r>
+      <w:r>
+        <w:rPr>
+          <w:rFonts w:ascii="Arial" w:eastAsia="Cambria" w:hAnsi="Arial" w:cs="Arial"/>
+          <w:lang w:val="en-US" w:eastAsia="en-US"/>
         </w:rPr>
         <w:t xml:space="preserve"> </w:t>
       </w:r>
       <w:r>
         <w:rPr>
           <w:rFonts w:ascii="Arial" w:eastAsia="Cambria" w:hAnsi="Arial" w:cs="Arial"/>
-        </w:rPr>
-        <w:t xml:space="preserve">the following </w:t>
+          <w:lang w:val="en-US" w:eastAsia="en-US"/>
+        </w:rPr>
+        <w:t xml:space="preserve">webapp/WEB-INF/beans.xml </w:t>
       </w:r>
       <w:r>
         <w:rPr>
           <w:rFonts w:ascii="Arial" w:eastAsia="Cambria" w:hAnsi="Arial" w:cs="Arial"/>
-        </w:rPr>
-        <w:t xml:space="preserve">three </w:t>
-      </w:r>
-      <w:r>
-        <w:rPr>
-          <w:rFonts w:ascii="Arial" w:eastAsia="Cambria" w:hAnsi="Arial" w:cs="Arial"/>
-        </w:rPr>
-        <w:t>lines</w:t>
-      </w:r>
-      <w:r>
-        <w:rPr>
-          <w:rFonts w:ascii="Arial" w:eastAsia="Cambria" w:hAnsi="Arial" w:cs="Arial"/>
-        </w:rPr>
-        <w:t xml:space="preserve"> </w:t>
-      </w:r>
-      <w:r>
-        <w:rPr>
-          <w:rFonts w:ascii="Arial" w:eastAsia="Cambria" w:hAnsi="Arial" w:cs="Arial"/>
-        </w:rPr>
-        <w:t xml:space="preserve">in </w:t>
-      </w:r>
-      <w:r>
-        <w:rPr>
-          <w:rFonts w:ascii="Arial" w:eastAsia="Cambria" w:hAnsi="Arial" w:cs="Arial"/>
-        </w:rPr>
-        <w:t>resources/META-INF/persistence.xml</w:t>
-      </w:r>
-      <w:r>
-        <w:rPr>
-          <w:rFonts w:ascii="Arial" w:eastAsia="Cambria" w:hAnsi="Arial" w:cs="Arial"/>
-        </w:rPr>
-        <w:t xml:space="preserve"> under the main source folder ~/git/naming-convention-tool/NamingConventionTool/src/main/</w:t>
-      </w:r>
-      <w:r>
-        <w:rPr>
-          <w:rFonts w:ascii="Arial" w:eastAsia="Cambria" w:hAnsi="Arial" w:cs="Arial"/>
-        </w:rPr>
-        <w:t xml:space="preserve"> to look like this:</w:t>
+          <w:lang w:val="en-US" w:eastAsia="en-US"/>
+        </w:rPr>
+        <w:t>under the main source folder to look like this</w:t>
       </w:r>
     </w:p>
     <w:p>
@@ -4613,7 +4889,13 @@
         <w:pStyle w:val="SourceCode"/>
       </w:pPr>
       <w:r>
-        <w:t xml:space="preserve">&lt;properties&gt;       </w:t>
+        <w:t xml:space="preserve">&lt;!--  &lt;class&gt;org.openepics.names.services.SessionServiceRBAC&lt;/class&gt; </w:t>
+      </w:r>
+      <w:r>
+        <w:t xml:space="preserve"> </w:t>
+      </w:r>
+      <w:r>
+        <w:t xml:space="preserve">--&gt;         </w:t>
       </w:r>
     </w:p>
     <w:p>
@@ -4621,467 +4903,280 @@
         <w:pStyle w:val="SourceCode"/>
       </w:pPr>
       <w:r>
-        <w:t xml:space="preserve">   </w:t>
-      </w:r>
-      <w:r>
-        <w:t xml:space="preserve">&lt;property name="hibernate.hbm2ddl.auto" value="update"/&gt;     </w:t>
+        <w:t xml:space="preserve">      </w:t>
+      </w:r>
+      <w:r>
+        <w:t xml:space="preserve">&lt;class&gt;org.openepics.names.services.SessionServiceTest&lt;/class&gt; </w:t>
       </w:r>
     </w:p>
     <w:p>
       <w:pPr>
-        <w:pStyle w:val="SourceCode"/>
-        <w:rPr>
-          <w:rFonts w:eastAsia="Cambria"/>
-        </w:rPr>
-      </w:pPr>
-      <w:r>
-        <w:t xml:space="preserve">&lt;/properties&gt;  </w:t>
-      </w:r>
-      <w:r>
-        <w:rPr>
-          <w:rFonts w:eastAsia="Cambria"/>
-        </w:rPr>
-        <w:t xml:space="preserve"> </w:t>
+        <w:rPr>
+          <w:rFonts w:ascii="Arial" w:eastAsia="Cambria" w:hAnsi="Arial" w:cs="Arial"/>
+          <w:lang w:val="en-US" w:eastAsia="en-US"/>
+        </w:rPr>
+      </w:pPr>
+      <w:r>
+        <w:rPr>
+          <w:rFonts w:ascii="Arial" w:eastAsia="Cambria" w:hAnsi="Arial" w:cs="Arial"/>
+          <w:lang w:val="en-US" w:eastAsia="en-US"/>
+        </w:rPr>
+        <w:t xml:space="preserve">Do the same with </w:t>
+      </w:r>
+      <w:r>
+        <w:rPr>
+          <w:rFonts w:ascii="Arial" w:eastAsia="Cambria" w:hAnsi="Arial" w:cs="Arial"/>
+          <w:lang w:val="en-US" w:eastAsia="en-US"/>
+        </w:rPr>
+        <w:t>webapp/</w:t>
+      </w:r>
+      <w:r>
+        <w:rPr>
+          <w:rFonts w:ascii="Arial" w:eastAsia="Cambria" w:hAnsi="Arial" w:cs="Arial"/>
+          <w:lang w:val="en-US" w:eastAsia="en-US"/>
+        </w:rPr>
+        <w:t xml:space="preserve">WEB-INF/test/jboss-web.xml </w:t>
       </w:r>
     </w:p>
     <w:p>
       <w:pPr>
-        <w:rPr>
-          <w:rFonts w:ascii="Arial" w:eastAsia="Cambria" w:hAnsi="Arial" w:cs="Arial"/>
-        </w:rPr>
-      </w:pPr>
-      <w:r>
-        <w:rPr>
-          <w:rFonts w:ascii="Arial" w:eastAsia="Cambria" w:hAnsi="Arial" w:cs="Arial"/>
-        </w:rPr>
-        <w:t>Then the database tables will be created on the first time the application is deployed. In addition, initial naming convention data that has been filled out in the excel file java/org/openepics/names/services/NamingDatabaseImport.xlsx (under th</w:t>
-      </w:r>
-      <w:r>
-        <w:rPr>
-          <w:rFonts w:ascii="Arial" w:eastAsia="Cambria" w:hAnsi="Arial" w:cs="Arial"/>
-        </w:rPr>
-        <w:t xml:space="preserve">e main source folder) will be </w:t>
-      </w:r>
-      <w:r>
-        <w:rPr>
-          <w:rFonts w:ascii="Arial" w:eastAsia="Cambria" w:hAnsi="Arial" w:cs="Arial"/>
-        </w:rPr>
-        <w:t xml:space="preserve">loaded </w:t>
-      </w:r>
-      <w:r>
-        <w:rPr>
-          <w:rFonts w:ascii="Arial" w:eastAsia="Cambria" w:hAnsi="Arial" w:cs="Arial"/>
-        </w:rPr>
-        <w:t xml:space="preserve">to the database </w:t>
-      </w:r>
-      <w:r>
-        <w:rPr>
-          <w:rFonts w:ascii="Arial" w:eastAsia="Cambria" w:hAnsi="Arial" w:cs="Arial"/>
-        </w:rPr>
-        <w:t>on the first deployment.</w:t>
+        <w:pStyle w:val="SourceCode"/>
+      </w:pPr>
+      <w:r>
+        <w:t>&lt;!--</w:t>
+      </w:r>
+      <w:r>
+        <w:tab/>
+        <w:t>&lt;security-domain&gt;namesRBAC.security-domain&lt;/security-domain&gt; --&gt;</w:t>
       </w:r>
     </w:p>
     <w:p>
       <w:pPr>
-        <w:pStyle w:val="Heading2"/>
-        <w:rPr>
-          <w:rFonts w:eastAsia="Cambria"/>
-        </w:rPr>
-      </w:pPr>
-      <w:bookmarkStart w:id="27" w:name="_Toc294430976"/>
-      <w:r>
-        <w:rPr>
-          <w:rFonts w:eastAsia="Cambria"/>
-        </w:rPr>
-        <w:t>Authentication</w:t>
-      </w:r>
-      <w:bookmarkEnd w:id="27"/>
+        <w:pStyle w:val="SourceCode"/>
+      </w:pPr>
+      <w:r>
+        <w:tab/>
+        <w:t xml:space="preserve">&lt;security-domain&gt;namesTest.security-domain&lt;/security-domain&gt;  </w:t>
+      </w:r>
     </w:p>
     <w:p>
       <w:pPr>
-        <w:rPr>
-          <w:rFonts w:ascii="Arial" w:eastAsia="Cambria" w:hAnsi="Arial" w:cs="Arial"/>
-          <w:lang w:val="en-US" w:eastAsia="en-US"/>
-        </w:rPr>
-      </w:pPr>
-      <w:r>
-        <w:rPr>
-          <w:rFonts w:ascii="Arial" w:eastAsia="Cambria" w:hAnsi="Arial" w:cs="Arial"/>
-          <w:lang w:val="en-US" w:eastAsia="en-US"/>
-        </w:rPr>
-        <w:t>The naming convention tool offers two alternative solution</w:t>
-      </w:r>
-      <w:r>
-        <w:rPr>
-          <w:rFonts w:ascii="Arial" w:eastAsia="Cambria" w:hAnsi="Arial" w:cs="Arial"/>
-          <w:lang w:val="en-US" w:eastAsia="en-US"/>
-        </w:rPr>
-        <w:t>s</w:t>
-      </w:r>
-      <w:r>
-        <w:rPr>
-          <w:rFonts w:ascii="Arial" w:eastAsia="Cambria" w:hAnsi="Arial" w:cs="Arial"/>
-          <w:lang w:val="en-US" w:eastAsia="en-US"/>
-        </w:rPr>
-        <w:t xml:space="preserve"> for user authentication: Rol</w:t>
-      </w:r>
-      <w:r>
-        <w:rPr>
-          <w:rFonts w:ascii="Arial" w:eastAsia="Cambria" w:hAnsi="Arial" w:cs="Arial"/>
-          <w:lang w:val="en-US" w:eastAsia="en-US"/>
-        </w:rPr>
-        <w:t>e Based Access (RBAC) and Test</w:t>
-      </w:r>
-      <w:r>
-        <w:rPr>
-          <w:rFonts w:ascii="Arial" w:eastAsia="Cambria" w:hAnsi="Arial" w:cs="Arial"/>
-          <w:lang w:val="en-US" w:eastAsia="en-US"/>
-        </w:rPr>
-        <w:t xml:space="preserve">. </w:t>
-      </w:r>
-      <w:r>
-        <w:rPr>
-          <w:rFonts w:ascii="Arial" w:eastAsia="Cambria" w:hAnsi="Arial" w:cs="Arial"/>
-          <w:lang w:val="en-US" w:eastAsia="en-US"/>
-        </w:rPr>
-        <w:t>The default choice is the RBAC authentication</w:t>
-      </w:r>
-      <w:r>
-        <w:rPr>
-          <w:rFonts w:ascii="Arial" w:eastAsia="Cambria" w:hAnsi="Arial" w:cs="Arial"/>
-          <w:lang w:val="en-US" w:eastAsia="en-US"/>
-        </w:rPr>
-        <w:t xml:space="preserve"> for ESS</w:t>
-      </w:r>
-      <w:r>
-        <w:rPr>
-          <w:rFonts w:ascii="Arial" w:eastAsia="Cambria" w:hAnsi="Arial" w:cs="Arial"/>
-          <w:lang w:val="en-US" w:eastAsia="en-US"/>
-        </w:rPr>
-        <w:t xml:space="preserve">. </w:t>
-      </w:r>
-      <w:r>
-        <w:rPr>
-          <w:rFonts w:ascii="Arial" w:eastAsia="Cambria" w:hAnsi="Arial" w:cs="Arial"/>
-          <w:lang w:val="en-US" w:eastAsia="en-US"/>
-        </w:rPr>
-        <w:t xml:space="preserve">Therefore, </w:t>
-      </w:r>
-      <w:r>
-        <w:rPr>
-          <w:rFonts w:ascii="Arial" w:eastAsia="Cambria" w:hAnsi="Arial" w:cs="Arial"/>
-          <w:lang w:val="en-US" w:eastAsia="en-US"/>
-        </w:rPr>
-        <w:t xml:space="preserve">If you would like to use the alternative authentication </w:t>
-      </w:r>
-      <w:r>
-        <w:rPr>
-          <w:rFonts w:ascii="Arial" w:eastAsia="Cambria" w:hAnsi="Arial" w:cs="Arial"/>
-          <w:lang w:val="en-US" w:eastAsia="en-US"/>
-        </w:rPr>
-        <w:t xml:space="preserve">you need to </w:t>
-      </w:r>
-      <w:r>
-        <w:rPr>
-          <w:rFonts w:ascii="Arial" w:eastAsia="Cambria" w:hAnsi="Arial" w:cs="Arial"/>
-          <w:lang w:val="en-US" w:eastAsia="en-US"/>
-        </w:rPr>
-        <w:t xml:space="preserve">comment and uncomment </w:t>
-      </w:r>
-      <w:r>
-        <w:rPr>
-          <w:rFonts w:ascii="Arial" w:eastAsia="Cambria" w:hAnsi="Arial" w:cs="Arial"/>
-          <w:lang w:val="en-US" w:eastAsia="en-US"/>
-        </w:rPr>
-        <w:t xml:space="preserve">two lines </w:t>
-      </w:r>
-      <w:r>
-        <w:rPr>
-          <w:rFonts w:ascii="Arial" w:eastAsia="Cambria" w:hAnsi="Arial" w:cs="Arial"/>
-          <w:lang w:val="en-US" w:eastAsia="en-US"/>
-        </w:rPr>
-        <w:t>in</w:t>
-      </w:r>
-      <w:r>
-        <w:rPr>
-          <w:rFonts w:ascii="Arial" w:eastAsia="Cambria" w:hAnsi="Arial" w:cs="Arial"/>
-          <w:lang w:val="en-US" w:eastAsia="en-US"/>
+        <w:pStyle w:val="Heading2"/>
+        <w:rPr>
+          <w:rFonts w:eastAsia="Cambria"/>
+        </w:rPr>
+      </w:pPr>
+      <w:bookmarkStart w:id="27" w:name="_Toc294430977"/>
+      <w:r>
+        <w:rPr>
+          <w:rFonts w:eastAsia="Cambria"/>
+        </w:rPr>
+        <w:t>About</w:t>
+      </w:r>
+      <w:bookmarkEnd w:id="27"/>
+      <w:r>
+        <w:rPr>
+          <w:rFonts w:eastAsia="Cambria"/>
         </w:rPr>
         <w:t xml:space="preserve"> </w:t>
-      </w:r>
-      <w:r>
-        <w:rPr>
-          <w:rFonts w:ascii="Arial" w:eastAsia="Cambria" w:hAnsi="Arial" w:cs="Arial"/>
-          <w:lang w:val="en-US" w:eastAsia="en-US"/>
-        </w:rPr>
-        <w:t xml:space="preserve">webapp/WEB-INF/beans.xml </w:t>
-      </w:r>
-      <w:r>
-        <w:rPr>
-          <w:rFonts w:ascii="Arial" w:eastAsia="Cambria" w:hAnsi="Arial" w:cs="Arial"/>
-          <w:lang w:val="en-US" w:eastAsia="en-US"/>
-        </w:rPr>
-        <w:t>under the main source folder to look like this</w:t>
       </w:r>
     </w:p>
     <w:p>
       <w:pPr>
-        <w:pStyle w:val="SourceCode"/>
-      </w:pPr>
-      <w:r>
-        <w:t xml:space="preserve">&lt;!--  &lt;class&gt;org.openepics.names.services.SessionServiceRBAC&lt;/class&gt; </w:t>
-      </w:r>
-      <w:r>
-        <w:t xml:space="preserve"> </w:t>
-      </w:r>
-      <w:r>
-        <w:t xml:space="preserve">--&gt;         </w:t>
+        <w:rPr>
+          <w:rFonts w:ascii="Arial" w:eastAsia="Cambria" w:hAnsi="Arial" w:cs="Arial"/>
+        </w:rPr>
+      </w:pPr>
+      <w:r>
+        <w:rPr>
+          <w:rFonts w:ascii="Arial" w:eastAsia="Cambria" w:hAnsi="Arial" w:cs="Arial"/>
+        </w:rPr>
+        <w:t>Please specify information (contact information, version number etc.) about the application in</w:t>
+      </w:r>
+      <w:r>
+        <w:rPr>
+          <w:rFonts w:ascii="Arial" w:eastAsia="Cambria" w:hAnsi="Arial" w:cs="Arial"/>
+        </w:rPr>
+        <w:t xml:space="preserve"> resources/messages.properties</w:t>
+      </w:r>
+      <w:r>
+        <w:rPr>
+          <w:rFonts w:ascii="Arial" w:eastAsia="Cambria" w:hAnsi="Arial" w:cs="Arial"/>
+        </w:rPr>
+        <w:t xml:space="preserve"> under the main source folder.</w:t>
       </w:r>
     </w:p>
     <w:p>
       <w:pPr>
-        <w:pStyle w:val="SourceCode"/>
-      </w:pPr>
-      <w:r>
-        <w:t xml:space="preserve">      </w:t>
-      </w:r>
-      <w:r>
-        <w:t xml:space="preserve">&lt;class&gt;org.openepics.names.services.SessionServiceTest&lt;/class&gt; </w:t>
-      </w:r>
+        <w:pStyle w:val="Heading2"/>
+        <w:rPr>
+          <w:rFonts w:eastAsia="Cambria"/>
+        </w:rPr>
+      </w:pPr>
+      <w:bookmarkStart w:id="28" w:name="_Toc294430978"/>
+      <w:r>
+        <w:rPr>
+          <w:rFonts w:eastAsia="Cambria"/>
+        </w:rPr>
+        <w:t>Naming C</w:t>
+      </w:r>
+      <w:r>
+        <w:rPr>
+          <w:rFonts w:eastAsia="Cambria"/>
+        </w:rPr>
+        <w:t>o</w:t>
+      </w:r>
+      <w:r>
+        <w:rPr>
+          <w:rFonts w:eastAsia="Cambria"/>
+        </w:rPr>
+        <w:t>nvention</w:t>
+      </w:r>
+      <w:bookmarkEnd w:id="28"/>
     </w:p>
     <w:p>
       <w:pPr>
         <w:rPr>
           <w:rFonts w:ascii="Arial" w:eastAsia="Cambria" w:hAnsi="Arial" w:cs="Arial"/>
-          <w:lang w:val="en-US" w:eastAsia="en-US"/>
         </w:rPr>
       </w:pPr>
       <w:r>
         <w:rPr>
           <w:rFonts w:ascii="Arial" w:eastAsia="Cambria" w:hAnsi="Arial" w:cs="Arial"/>
-          <w:lang w:val="en-US" w:eastAsia="en-US"/>
-        </w:rPr>
-        <w:t xml:space="preserve">Do the same with </w:t>
+        </w:rPr>
+        <w:t xml:space="preserve">The </w:t>
       </w:r>
       <w:r>
         <w:rPr>
           <w:rFonts w:ascii="Arial" w:eastAsia="Cambria" w:hAnsi="Arial" w:cs="Arial"/>
-          <w:lang w:val="en-US" w:eastAsia="en-US"/>
-        </w:rPr>
-        <w:t>webapp/</w:t>
+        </w:rPr>
+        <w:t xml:space="preserve">ESS naming convention </w:t>
       </w:r>
       <w:r>
         <w:rPr>
           <w:rFonts w:ascii="Arial" w:eastAsia="Cambria" w:hAnsi="Arial" w:cs="Arial"/>
-          <w:lang w:val="en-US" w:eastAsia="en-US"/>
-        </w:rPr>
-        <w:t xml:space="preserve">WEB-INF/test/jboss-web.xml </w:t>
+        </w:rPr>
+        <w:t xml:space="preserve">is selected as </w:t>
+      </w:r>
+      <w:r>
+        <w:rPr>
+          <w:rFonts w:ascii="Arial" w:eastAsia="Cambria" w:hAnsi="Arial" w:cs="Arial"/>
+        </w:rPr>
+        <w:t xml:space="preserve">the </w:t>
+      </w:r>
+      <w:r>
+        <w:rPr>
+          <w:rFonts w:ascii="Arial" w:eastAsia="Cambria" w:hAnsi="Arial" w:cs="Arial"/>
+        </w:rPr>
+        <w:t>de</w:t>
+      </w:r>
+      <w:r>
+        <w:rPr>
+          <w:rFonts w:ascii="Arial" w:eastAsia="Cambria" w:hAnsi="Arial" w:cs="Arial"/>
+        </w:rPr>
+        <w:t>fault alternative. To implement an</w:t>
+      </w:r>
+      <w:r>
+        <w:rPr>
+          <w:rFonts w:ascii="Arial" w:eastAsia="Cambria" w:hAnsi="Arial" w:cs="Arial"/>
+        </w:rPr>
+        <w:t xml:space="preserve"> alternative naming convention, </w:t>
+      </w:r>
+      <w:r>
+        <w:rPr>
+          <w:rFonts w:ascii="Arial" w:eastAsia="Cambria" w:hAnsi="Arial" w:cs="Arial"/>
+        </w:rPr>
+        <w:t>e.g. java/org/openepics/names/services/FribNamingConvention.java</w:t>
+      </w:r>
+      <w:r>
+        <w:rPr>
+          <w:rFonts w:ascii="Arial" w:eastAsia="Cambria" w:hAnsi="Arial" w:cs="Arial"/>
+        </w:rPr>
+        <w:t>,</w:t>
+      </w:r>
+      <w:r>
+        <w:rPr>
+          <w:rFonts w:ascii="Arial" w:eastAsia="Cambria" w:hAnsi="Arial" w:cs="Arial"/>
+        </w:rPr>
+        <w:t xml:space="preserve"> you need to </w:t>
+      </w:r>
+      <w:r>
+        <w:rPr>
+          <w:rFonts w:ascii="Arial" w:eastAsia="Cambria" w:hAnsi="Arial" w:cs="Arial"/>
+        </w:rPr>
+        <w:t xml:space="preserve">edit this file and </w:t>
+      </w:r>
+      <w:r>
+        <w:rPr>
+          <w:rFonts w:ascii="Arial" w:eastAsia="Cambria" w:hAnsi="Arial" w:cs="Arial"/>
+        </w:rPr>
+        <w:t>specify</w:t>
+      </w:r>
+      <w:r>
+        <w:rPr>
+          <w:rFonts w:ascii="Arial" w:eastAsia="Cambria" w:hAnsi="Arial" w:cs="Arial"/>
+        </w:rPr>
+        <w:t xml:space="preserve"> </w:t>
+      </w:r>
+      <w:r>
+        <w:rPr>
+          <w:rFonts w:ascii="Arial" w:eastAsia="Cambria" w:hAnsi="Arial" w:cs="Arial"/>
+        </w:rPr>
+        <w:t>the</w:t>
+      </w:r>
+      <w:r>
+        <w:rPr>
+          <w:rFonts w:ascii="Arial" w:eastAsia="Cambria" w:hAnsi="Arial" w:cs="Arial"/>
+        </w:rPr>
+        <w:t xml:space="preserve"> alternative in webapp/WEB-INF/beans.xml</w:t>
+      </w:r>
+      <w:r>
+        <w:rPr>
+          <w:rFonts w:ascii="Arial" w:eastAsia="Cambria" w:hAnsi="Arial" w:cs="Arial"/>
+        </w:rPr>
+        <w:t xml:space="preserve"> under the main source folder</w:t>
+      </w:r>
+      <w:r>
+        <w:rPr>
+          <w:rFonts w:ascii="Arial" w:eastAsia="Cambria" w:hAnsi="Arial" w:cs="Arial"/>
+        </w:rPr>
+        <w:t xml:space="preserve">. </w:t>
       </w:r>
     </w:p>
     <w:p>
       <w:pPr>
-        <w:pStyle w:val="SourceCode"/>
-      </w:pPr>
-      <w:r>
-        <w:t>&lt;!--</w:t>
-      </w:r>
-      <w:r>
-        <w:tab/>
-        <w:t>&lt;security-domain&gt;namesRBAC.security-domain&lt;/security-domain&gt; --&gt;</w:t>
+        <w:pStyle w:val="Heading2"/>
+        <w:rPr>
+          <w:rFonts w:eastAsia="Cambria"/>
+        </w:rPr>
+      </w:pPr>
+      <w:r>
+        <w:rPr>
+          <w:rFonts w:eastAsia="Cambria"/>
+        </w:rPr>
+        <w:t>Naming Convention Definition</w:t>
       </w:r>
     </w:p>
     <w:p>
       <w:pPr>
-        <w:pStyle w:val="SourceCode"/>
-      </w:pPr>
-      <w:r>
-        <w:tab/>
-        <w:t xml:space="preserve">&lt;security-domain&gt;namesTest.security-domain&lt;/security-domain&gt;  </w:t>
-      </w:r>
-    </w:p>
-    <w:p>
-      <w:pPr>
-        <w:pStyle w:val="Heading2"/>
         <w:rPr>
           <w:rFonts w:eastAsia="Cambria"/>
         </w:rPr>
       </w:pPr>
-      <w:bookmarkStart w:id="28" w:name="_Toc294430977"/>
       <w:r>
         <w:rPr>
           <w:rFonts w:eastAsia="Cambria"/>
         </w:rPr>
-        <w:t>About</w:t>
-      </w:r>
-      <w:bookmarkEnd w:id="28"/>
+        <w:t>Edit java/org/openpics/names/services/</w:t>
+      </w:r>
       <w:r>
         <w:rPr>
           <w:rFonts w:eastAsia="Cambria"/>
         </w:rPr>
-        <w:t xml:space="preserve"> </w:t>
-      </w:r>
-    </w:p>
-    <w:p>
-      <w:pPr>
-        <w:rPr>
-          <w:rFonts w:ascii="Arial" w:eastAsia="Cambria" w:hAnsi="Arial" w:cs="Arial"/>
-        </w:rPr>
-      </w:pPr>
-      <w:r>
-        <w:rPr>
-          <w:rFonts w:ascii="Arial" w:eastAsia="Cambria" w:hAnsi="Arial" w:cs="Arial"/>
-        </w:rPr>
-        <w:t>Please specify information (contact information, version number etc.) about the application in</w:t>
-      </w:r>
-      <w:r>
-        <w:rPr>
-          <w:rFonts w:ascii="Arial" w:eastAsia="Cambria" w:hAnsi="Arial" w:cs="Arial"/>
-        </w:rPr>
-        <w:t xml:space="preserve"> resources/messages.properties</w:t>
-      </w:r>
-      <w:r>
-        <w:rPr>
-          <w:rFonts w:ascii="Arial" w:eastAsia="Cambria" w:hAnsi="Arial" w:cs="Arial"/>
-        </w:rPr>
-        <w:t xml:space="preserve"> under the main source folder.</w:t>
-      </w:r>
-    </w:p>
-    <w:p>
-      <w:pPr>
-        <w:pStyle w:val="Heading2"/>
-        <w:rPr>
-          <w:rFonts w:eastAsia="Cambria"/>
-        </w:rPr>
-      </w:pPr>
-      <w:bookmarkStart w:id="29" w:name="_Toc294430978"/>
-      <w:r>
-        <w:rPr>
-          <w:rFonts w:eastAsia="Cambria"/>
-        </w:rPr>
-        <w:t>Naming C</w:t>
-      </w:r>
-      <w:r>
-        <w:rPr>
-          <w:rFonts w:eastAsia="Cambria"/>
-        </w:rPr>
-        <w:t>o</w:t>
-      </w:r>
-      <w:r>
-        <w:rPr>
-          <w:rFonts w:eastAsia="Cambria"/>
-        </w:rPr>
-        <w:t>nvention</w:t>
-      </w:r>
+        <w:t>NamingConventionDefinition.java to update definitions used in GUIs.</w:t>
+      </w:r>
+      <w:bookmarkStart w:id="29" w:name="_GoBack"/>
       <w:bookmarkEnd w:id="29"/>
-    </w:p>
-    <w:p>
-      <w:pPr>
-        <w:rPr>
-          <w:rFonts w:ascii="Arial" w:eastAsia="Cambria" w:hAnsi="Arial" w:cs="Arial"/>
-        </w:rPr>
-      </w:pPr>
-      <w:r>
-        <w:rPr>
-          <w:rFonts w:ascii="Arial" w:eastAsia="Cambria" w:hAnsi="Arial" w:cs="Arial"/>
-        </w:rPr>
-        <w:t xml:space="preserve">The </w:t>
-      </w:r>
-      <w:r>
-        <w:rPr>
-          <w:rFonts w:ascii="Arial" w:eastAsia="Cambria" w:hAnsi="Arial" w:cs="Arial"/>
-        </w:rPr>
-        <w:t xml:space="preserve">ESS naming convention </w:t>
-      </w:r>
-      <w:r>
-        <w:rPr>
-          <w:rFonts w:ascii="Arial" w:eastAsia="Cambria" w:hAnsi="Arial" w:cs="Arial"/>
-        </w:rPr>
-        <w:t xml:space="preserve">is selected as </w:t>
-      </w:r>
-      <w:r>
-        <w:rPr>
-          <w:rFonts w:ascii="Arial" w:eastAsia="Cambria" w:hAnsi="Arial" w:cs="Arial"/>
-        </w:rPr>
-        <w:t xml:space="preserve">the </w:t>
-      </w:r>
-      <w:r>
-        <w:rPr>
-          <w:rFonts w:ascii="Arial" w:eastAsia="Cambria" w:hAnsi="Arial" w:cs="Arial"/>
-        </w:rPr>
-        <w:t>de</w:t>
-      </w:r>
-      <w:r>
-        <w:rPr>
-          <w:rFonts w:ascii="Arial" w:eastAsia="Cambria" w:hAnsi="Arial" w:cs="Arial"/>
-        </w:rPr>
-        <w:t>fault alternative. To implement an</w:t>
-      </w:r>
-      <w:r>
-        <w:rPr>
-          <w:rFonts w:ascii="Arial" w:eastAsia="Cambria" w:hAnsi="Arial" w:cs="Arial"/>
-        </w:rPr>
-        <w:t xml:space="preserve"> alternative naming convention, </w:t>
-      </w:r>
-      <w:r>
-        <w:rPr>
-          <w:rFonts w:ascii="Arial" w:eastAsia="Cambria" w:hAnsi="Arial" w:cs="Arial"/>
-        </w:rPr>
-        <w:t>e.g. java/org/openepics/names/services/FribNamingConvention.java</w:t>
-      </w:r>
-      <w:r>
-        <w:rPr>
-          <w:rFonts w:ascii="Arial" w:eastAsia="Cambria" w:hAnsi="Arial" w:cs="Arial"/>
-        </w:rPr>
-        <w:t>,</w:t>
-      </w:r>
-      <w:r>
-        <w:rPr>
-          <w:rFonts w:ascii="Arial" w:eastAsia="Cambria" w:hAnsi="Arial" w:cs="Arial"/>
-        </w:rPr>
-        <w:t xml:space="preserve"> you need to </w:t>
-      </w:r>
-      <w:r>
-        <w:rPr>
-          <w:rFonts w:ascii="Arial" w:eastAsia="Cambria" w:hAnsi="Arial" w:cs="Arial"/>
-        </w:rPr>
-        <w:t xml:space="preserve">edit this file and </w:t>
-      </w:r>
-      <w:r>
-        <w:rPr>
-          <w:rFonts w:ascii="Arial" w:eastAsia="Cambria" w:hAnsi="Arial" w:cs="Arial"/>
-        </w:rPr>
-        <w:t>specify</w:t>
-      </w:r>
-      <w:r>
-        <w:rPr>
-          <w:rFonts w:ascii="Arial" w:eastAsia="Cambria" w:hAnsi="Arial" w:cs="Arial"/>
-        </w:rPr>
-        <w:t xml:space="preserve"> </w:t>
-      </w:r>
-      <w:r>
-        <w:rPr>
-          <w:rFonts w:ascii="Arial" w:eastAsia="Cambria" w:hAnsi="Arial" w:cs="Arial"/>
-        </w:rPr>
-        <w:t>the</w:t>
-      </w:r>
-      <w:r>
-        <w:rPr>
-          <w:rFonts w:ascii="Arial" w:eastAsia="Cambria" w:hAnsi="Arial" w:cs="Arial"/>
-        </w:rPr>
-        <w:t xml:space="preserve"> alternative in webapp/WEB-INF/beans.xml</w:t>
-      </w:r>
-      <w:r>
-        <w:rPr>
-          <w:rFonts w:ascii="Arial" w:eastAsia="Cambria" w:hAnsi="Arial" w:cs="Arial"/>
-        </w:rPr>
-        <w:t xml:space="preserve"> under the main source folder</w:t>
-      </w:r>
-      <w:r>
-        <w:rPr>
-          <w:rFonts w:ascii="Arial" w:eastAsia="Cambria" w:hAnsi="Arial" w:cs="Arial"/>
-        </w:rPr>
-        <w:t xml:space="preserve">. </w:t>
-      </w:r>
     </w:p>
     <w:p>
       <w:pPr>
@@ -50228,7 +50323,7 @@
 </file>
 
 <file path=customXml/itemProps1.xml><?xml version="1.0" encoding="utf-8"?>
-<ds:datastoreItem xmlns:ds="http://schemas.openxmlformats.org/officeDocument/2006/customXml" ds:itemID="{7D16D7C8-E408-7B4D-9270-4ADE82B63557}">
+<ds:datastoreItem xmlns:ds="http://schemas.openxmlformats.org/officeDocument/2006/customXml" ds:itemID="{ECD62A57-9876-2345-B3B6-138E095BFAB8}">
   <ds:schemaRefs>
     <ds:schemaRef ds:uri="http://schemas.openxmlformats.org/officeDocument/2006/bibliography"/>
   </ds:schemaRefs>

</xml_diff>